<commit_message>
Added Tip #6 to Tips section and related item in Troubleshooting section.
</commit_message>
<xml_diff>
--- a/doc/testing/hpc-dme-dice-testing-tips.docx
+++ b/doc/testing/hpc-dme-dice-testing-tips.docx
@@ -38,6 +38,27 @@
         </w:rPr>
         <w:t xml:space="preserve"> References</w:t>
       </w:r>
+    </w:p>
+    <w:p>
+      <w:pPr>
+        <w:rPr>
+          <w:rFonts w:ascii="Lucida Console" w:hAnsi="Lucida Console"/>
+          <w:b/>
+          <w:sz w:val="24"/>
+          <w:szCs w:val="24"/>
+        </w:rPr>
+      </w:pPr>
+      <w:r>
+        <w:rPr>
+          <w:rFonts w:ascii="Lucida Console" w:hAnsi="Lucida Console"/>
+          <w:b/>
+          <w:sz w:val="24"/>
+          <w:szCs w:val="24"/>
+        </w:rPr>
+        <w:t>Revision 1.1</w:t>
+      </w:r>
+      <w:bookmarkStart w:id="0" w:name="_GoBack"/>
+      <w:bookmarkEnd w:id="0"/>
     </w:p>
     <w:p>
       <w:pPr>
@@ -99,7 +120,7 @@
           <w:r>
             <w:fldChar w:fldCharType="separate"/>
           </w:r>
-          <w:hyperlink w:anchor="_Toc500231806" w:history="1">
+          <w:hyperlink w:anchor="_Toc500327002" w:history="1">
             <w:r>
               <w:rPr>
                 <w:rStyle w:val="Hyperlink"/>
@@ -127,7 +148,7 @@
                 <w:noProof/>
                 <w:webHidden/>
               </w:rPr>
-              <w:instrText xml:space="preserve"> PAGEREF _Toc500231806 \h </w:instrText>
+              <w:instrText xml:space="preserve"> PAGEREF _Toc500327002 \h </w:instrText>
             </w:r>
             <w:r>
               <w:rPr>
@@ -169,7 +190,7 @@
               <w:noProof/>
             </w:rPr>
           </w:pPr>
-          <w:hyperlink w:anchor="_Toc500231807" w:history="1">
+          <w:hyperlink w:anchor="_Toc500327003" w:history="1">
             <w:r>
               <w:rPr>
                 <w:rStyle w:val="Hyperlink"/>
@@ -197,7 +218,7 @@
                 <w:noProof/>
                 <w:webHidden/>
               </w:rPr>
-              <w:instrText xml:space="preserve"> PAGEREF _Toc500231807 \h </w:instrText>
+              <w:instrText xml:space="preserve"> PAGEREF _Toc500327003 \h </w:instrText>
             </w:r>
             <w:r>
               <w:rPr>
@@ -239,7 +260,7 @@
               <w:noProof/>
             </w:rPr>
           </w:pPr>
-          <w:hyperlink w:anchor="_Toc500231808" w:history="1">
+          <w:hyperlink w:anchor="_Toc500327004" w:history="1">
             <w:r>
               <w:rPr>
                 <w:rStyle w:val="Hyperlink"/>
@@ -267,7 +288,7 @@
                 <w:noProof/>
                 <w:webHidden/>
               </w:rPr>
-              <w:instrText xml:space="preserve"> PAGEREF _Toc500231808 \h </w:instrText>
+              <w:instrText xml:space="preserve"> PAGEREF _Toc500327004 \h </w:instrText>
             </w:r>
             <w:r>
               <w:rPr>
@@ -309,7 +330,7 @@
               <w:noProof/>
             </w:rPr>
           </w:pPr>
-          <w:hyperlink w:anchor="_Toc500231809" w:history="1">
+          <w:hyperlink w:anchor="_Toc500327005" w:history="1">
             <w:r>
               <w:rPr>
                 <w:rStyle w:val="Hyperlink"/>
@@ -337,7 +358,7 @@
                 <w:noProof/>
                 <w:webHidden/>
               </w:rPr>
-              <w:instrText xml:space="preserve"> PAGEREF _Toc500231809 \h </w:instrText>
+              <w:instrText xml:space="preserve"> PAGEREF _Toc500327005 \h </w:instrText>
             </w:r>
             <w:r>
               <w:rPr>
@@ -379,7 +400,7 @@
               <w:noProof/>
             </w:rPr>
           </w:pPr>
-          <w:hyperlink w:anchor="_Toc500231810" w:history="1">
+          <w:hyperlink w:anchor="_Toc500327006" w:history="1">
             <w:r>
               <w:rPr>
                 <w:rStyle w:val="Hyperlink"/>
@@ -407,7 +428,7 @@
                 <w:noProof/>
                 <w:webHidden/>
               </w:rPr>
-              <w:instrText xml:space="preserve"> PAGEREF _Toc500231810 \h </w:instrText>
+              <w:instrText xml:space="preserve"> PAGEREF _Toc500327006 \h </w:instrText>
             </w:r>
             <w:r>
               <w:rPr>
@@ -449,7 +470,7 @@
               <w:noProof/>
             </w:rPr>
           </w:pPr>
-          <w:hyperlink w:anchor="_Toc500231811" w:history="1">
+          <w:hyperlink w:anchor="_Toc500327007" w:history="1">
             <w:r>
               <w:rPr>
                 <w:rStyle w:val="Hyperlink"/>
@@ -477,7 +498,77 @@
                 <w:noProof/>
                 <w:webHidden/>
               </w:rPr>
-              <w:instrText xml:space="preserve"> PAGEREF _Toc500231811 \h </w:instrText>
+              <w:instrText xml:space="preserve"> PAGEREF _Toc500327007 \h </w:instrText>
+            </w:r>
+            <w:r>
+              <w:rPr>
+                <w:noProof/>
+                <w:webHidden/>
+              </w:rPr>
+            </w:r>
+            <w:r>
+              <w:rPr>
+                <w:noProof/>
+                <w:webHidden/>
+              </w:rPr>
+              <w:fldChar w:fldCharType="separate"/>
+            </w:r>
+            <w:r>
+              <w:rPr>
+                <w:noProof/>
+                <w:webHidden/>
+              </w:rPr>
+              <w:t>4</w:t>
+            </w:r>
+            <w:r>
+              <w:rPr>
+                <w:noProof/>
+                <w:webHidden/>
+              </w:rPr>
+              <w:fldChar w:fldCharType="end"/>
+            </w:r>
+          </w:hyperlink>
+        </w:p>
+        <w:p>
+          <w:pPr>
+            <w:pStyle w:val="TOC2"/>
+            <w:tabs>
+              <w:tab w:val="right" w:leader="dot" w:pos="9350"/>
+            </w:tabs>
+            <w:rPr>
+              <w:rFonts w:eastAsiaTheme="minorEastAsia"/>
+              <w:noProof/>
+            </w:rPr>
+          </w:pPr>
+          <w:hyperlink w:anchor="_Toc500327008" w:history="1">
+            <w:r>
+              <w:rPr>
+                <w:rStyle w:val="Hyperlink"/>
+                <w:rFonts w:ascii="Lucida Console" w:hAnsi="Lucida Console"/>
+                <w:noProof/>
+              </w:rPr>
+              <w:t>Tip #6: Logging into Globus thru its CLI before testing Globus-related services</w:t>
+            </w:r>
+            <w:r>
+              <w:rPr>
+                <w:noProof/>
+                <w:webHidden/>
+              </w:rPr>
+              <w:tab/>
+            </w:r>
+            <w:r>
+              <w:rPr>
+                <w:noProof/>
+                <w:webHidden/>
+              </w:rPr>
+              <w:fldChar w:fldCharType="begin"/>
+            </w:r>
+            <w:r>
+              <w:rPr>
+                <w:noProof/>
+                <w:webHidden/>
+              </w:rPr>
+              <w:instrText xml:space="preserve"> PAGEREF _Toc500327008 \h </w:instrText>
             </w:r>
             <w:r>
               <w:rPr>
@@ -519,7 +610,7 @@
               <w:noProof/>
             </w:rPr>
           </w:pPr>
-          <w:hyperlink w:anchor="_Toc500231812" w:history="1">
+          <w:hyperlink w:anchor="_Toc500327009" w:history="1">
             <w:r>
               <w:rPr>
                 <w:rStyle w:val="Hyperlink"/>
@@ -547,7 +638,7 @@
                 <w:noProof/>
                 <w:webHidden/>
               </w:rPr>
-              <w:instrText xml:space="preserve"> PAGEREF _Toc500231812 \h </w:instrText>
+              <w:instrText xml:space="preserve"> PAGEREF _Toc500327009 \h </w:instrText>
             </w:r>
             <w:r>
               <w:rPr>
@@ -567,7 +658,7 @@
                 <w:noProof/>
                 <w:webHidden/>
               </w:rPr>
-              <w:t>5</w:t>
+              <w:t>7</w:t>
             </w:r>
             <w:r>
               <w:rPr>
@@ -589,7 +680,7 @@
               <w:noProof/>
             </w:rPr>
           </w:pPr>
-          <w:hyperlink w:anchor="_Toc500231813" w:history="1">
+          <w:hyperlink w:anchor="_Toc500327010" w:history="1">
             <w:r>
               <w:rPr>
                 <w:rStyle w:val="Hyperlink"/>
@@ -617,7 +708,7 @@
                 <w:noProof/>
                 <w:webHidden/>
               </w:rPr>
-              <w:instrText xml:space="preserve"> PAGEREF _Toc500231813 \h </w:instrText>
+              <w:instrText xml:space="preserve"> PAGEREF _Toc500327010 \h </w:instrText>
             </w:r>
             <w:r>
               <w:rPr>
@@ -637,7 +728,7 @@
                 <w:noProof/>
                 <w:webHidden/>
               </w:rPr>
-              <w:t>6</w:t>
+              <w:t>9</w:t>
             </w:r>
             <w:r>
               <w:rPr>
@@ -688,7 +779,7 @@
     <w:tbl>
       <w:tblPr>
         <w:tblStyle w:val="TableGrid"/>
-        <w:tblW w:w="0" w:type="auto"/>
+        <w:tblW w:w="9355" w:type="dxa"/>
         <w:tblLayout w:type="fixed"/>
         <w:tblLook w:val="04A0" w:firstRow="1" w:lastRow="0" w:firstColumn="1" w:lastColumn="0" w:noHBand="0" w:noVBand="1"/>
       </w:tblPr>
@@ -696,8 +787,7 @@
         <w:gridCol w:w="1181"/>
         <w:gridCol w:w="1514"/>
         <w:gridCol w:w="2121"/>
-        <w:gridCol w:w="2019"/>
-        <w:gridCol w:w="2515"/>
+        <w:gridCol w:w="4539"/>
       </w:tblGrid>
       <w:tr>
         <w:tc>
@@ -774,22 +864,7 @@
         </w:tc>
         <w:tc>
           <w:tcPr>
-            <w:tcW w:w="2019" w:type="dxa"/>
-          </w:tcPr>
-          <w:p>
-            <w:pPr>
-              <w:rPr>
-                <w:rFonts w:ascii="Lucida Console" w:hAnsi="Lucida Console"/>
-                <w:b/>
-                <w:sz w:val="20"/>
-                <w:szCs w:val="20"/>
-              </w:rPr>
-            </w:pPr>
-          </w:p>
-        </w:tc>
-        <w:tc>
-          <w:tcPr>
-            <w:tcW w:w="2515" w:type="dxa"/>
+            <w:tcW w:w="4539" w:type="dxa"/>
           </w:tcPr>
           <w:p>
             <w:pPr>
@@ -897,7 +972,7 @@
         </w:tc>
         <w:tc>
           <w:tcPr>
-            <w:tcW w:w="2019" w:type="dxa"/>
+            <w:tcW w:w="4539" w:type="dxa"/>
           </w:tcPr>
           <w:p>
             <w:pPr>
@@ -907,11 +982,43 @@
                 <w:szCs w:val="20"/>
               </w:rPr>
             </w:pPr>
+            <w:r>
+              <w:rPr>
+                <w:rFonts w:ascii="Lucida Console" w:hAnsi="Lucida Console"/>
+                <w:sz w:val="20"/>
+                <w:szCs w:val="20"/>
+              </w:rPr>
+              <w:t>Original revision</w:t>
+            </w:r>
+          </w:p>
+        </w:tc>
+      </w:tr>
+      <w:tr>
+        <w:tc>
+          <w:tcPr>
+            <w:tcW w:w="1181" w:type="dxa"/>
+          </w:tcPr>
+          <w:p>
+            <w:pPr>
+              <w:rPr>
+                <w:rFonts w:ascii="Lucida Console" w:hAnsi="Lucida Console"/>
+                <w:sz w:val="20"/>
+                <w:szCs w:val="20"/>
+              </w:rPr>
+            </w:pPr>
+            <w:r>
+              <w:rPr>
+                <w:rFonts w:ascii="Lucida Console" w:hAnsi="Lucida Console"/>
+                <w:sz w:val="20"/>
+                <w:szCs w:val="20"/>
+              </w:rPr>
+              <w:t>1.1</w:t>
+            </w:r>
           </w:p>
         </w:tc>
         <w:tc>
           <w:tcPr>
-            <w:tcW w:w="2515" w:type="dxa"/>
+            <w:tcW w:w="1514" w:type="dxa"/>
           </w:tcPr>
           <w:p>
             <w:pPr>
@@ -927,7 +1034,51 @@
                 <w:sz w:val="20"/>
                 <w:szCs w:val="20"/>
               </w:rPr>
-              <w:t>Original revision</w:t>
+              <w:t>2017 DEC 6</w:t>
+            </w:r>
+          </w:p>
+        </w:tc>
+        <w:tc>
+          <w:tcPr>
+            <w:tcW w:w="2121" w:type="dxa"/>
+          </w:tcPr>
+          <w:p>
+            <w:pPr>
+              <w:rPr>
+                <w:rFonts w:ascii="Lucida Console" w:hAnsi="Lucida Console"/>
+                <w:sz w:val="20"/>
+                <w:szCs w:val="20"/>
+              </w:rPr>
+            </w:pPr>
+            <w:r>
+              <w:rPr>
+                <w:rFonts w:ascii="Lucida Console" w:hAnsi="Lucida Console"/>
+                <w:sz w:val="20"/>
+                <w:szCs w:val="20"/>
+              </w:rPr>
+              <w:t>William Y. Liu</w:t>
+            </w:r>
+          </w:p>
+        </w:tc>
+        <w:tc>
+          <w:tcPr>
+            <w:tcW w:w="4539" w:type="dxa"/>
+          </w:tcPr>
+          <w:p>
+            <w:pPr>
+              <w:rPr>
+                <w:rFonts w:ascii="Lucida Console" w:hAnsi="Lucida Console"/>
+                <w:sz w:val="20"/>
+                <w:szCs w:val="20"/>
+              </w:rPr>
+            </w:pPr>
+            <w:r>
+              <w:rPr>
+                <w:rFonts w:ascii="Lucida Console" w:hAnsi="Lucida Console"/>
+                <w:sz w:val="20"/>
+                <w:szCs w:val="20"/>
+              </w:rPr>
+              <w:t>Added Tip #6 and related Troubleshooting item</w:t>
             </w:r>
           </w:p>
         </w:tc>
@@ -955,8 +1106,6 @@
         </w:rPr>
         <w:br w:type="page"/>
       </w:r>
-      <w:bookmarkStart w:id="0" w:name="_GoBack"/>
-      <w:bookmarkEnd w:id="0"/>
     </w:p>
     <w:p>
       <w:pPr>
@@ -967,7 +1116,7 @@
           <w:color w:val="auto"/>
         </w:rPr>
       </w:pPr>
-      <w:bookmarkStart w:id="1" w:name="_Toc500231806"/>
+      <w:bookmarkStart w:id="1" w:name="_Toc500327002"/>
       <w:r>
         <w:rPr>
           <w:rFonts w:ascii="Lucida Console" w:hAnsi="Lucida Console"/>
@@ -999,7 +1148,7 @@
           <w:u w:val="single"/>
         </w:rPr>
       </w:pPr>
-      <w:bookmarkStart w:id="2" w:name="_Toc500231807"/>
+      <w:bookmarkStart w:id="2" w:name="_Toc500327003"/>
       <w:r>
         <w:rPr>
           <w:rFonts w:ascii="Lucida Console" w:hAnsi="Lucida Console"/>
@@ -1130,7 +1279,7 @@
           <w:u w:val="single"/>
         </w:rPr>
       </w:pPr>
-      <w:bookmarkStart w:id="3" w:name="_Toc500231808"/>
+      <w:bookmarkStart w:id="3" w:name="_Toc500327004"/>
       <w:r>
         <w:rPr>
           <w:rFonts w:ascii="Lucida Console" w:hAnsi="Lucida Console"/>
@@ -1317,7 +1466,7 @@
         </w:rPr>
       </w:pPr>
       <w:bookmarkStart w:id="4" w:name="_Ref500230507"/>
-      <w:bookmarkStart w:id="5" w:name="_Toc500231809"/>
+      <w:bookmarkStart w:id="5" w:name="_Toc500327005"/>
       <w:r>
         <w:rPr>
           <w:rFonts w:ascii="Lucida Console" w:hAnsi="Lucida Console"/>
@@ -1669,7 +1818,7 @@
           <w:u w:val="single"/>
         </w:rPr>
       </w:pPr>
-      <w:bookmarkStart w:id="6" w:name="_Toc500231810"/>
+      <w:bookmarkStart w:id="6" w:name="_Toc500327006"/>
       <w:r>
         <w:rPr>
           <w:rFonts w:ascii="Lucida Console" w:hAnsi="Lucida Console"/>
@@ -2069,7 +2218,7 @@
         </w:rPr>
       </w:pPr>
       <w:bookmarkStart w:id="7" w:name="_Ref500230846"/>
-      <w:bookmarkStart w:id="8" w:name="_Toc500231811"/>
+      <w:bookmarkStart w:id="8" w:name="_Toc500327007"/>
       <w:r>
         <w:rPr>
           <w:rFonts w:ascii="Lucida Console" w:hAnsi="Lucida Console"/>
@@ -2079,8 +2228,313 @@
           <w:szCs w:val="28"/>
           <w:u w:val="single"/>
         </w:rPr>
-        <w:t>Tip #</w:t>
-      </w:r>
+        <w:t>Tip #5: Generating authentication token before running HPC DME tests</w:t>
+      </w:r>
+      <w:bookmarkEnd w:id="7"/>
+      <w:bookmarkEnd w:id="8"/>
+    </w:p>
+    <w:p>
+      <w:pPr>
+        <w:rPr>
+          <w:rFonts w:ascii="Lucida Console" w:hAnsi="Lucida Console"/>
+          <w:sz w:val="24"/>
+          <w:szCs w:val="24"/>
+        </w:rPr>
+      </w:pPr>
+    </w:p>
+    <w:p>
+      <w:pPr>
+        <w:rPr>
+          <w:rFonts w:ascii="Lucida Console" w:hAnsi="Lucida Console"/>
+          <w:sz w:val="24"/>
+          <w:szCs w:val="24"/>
+        </w:rPr>
+      </w:pPr>
+      <w:r>
+        <w:rPr>
+          <w:rFonts w:ascii="Lucida Console" w:hAnsi="Lucida Console"/>
+          <w:sz w:val="24"/>
+          <w:szCs w:val="24"/>
+        </w:rPr>
+        <w:t xml:space="preserve">Prior to running HPC DME DICE tests (at least </w:t>
+      </w:r>
+      <w:r>
+        <w:rPr>
+          <w:rFonts w:ascii="Lucida Console" w:hAnsi="Lucida Console"/>
+          <w:sz w:val="24"/>
+          <w:szCs w:val="24"/>
+        </w:rPr>
+        <w:t>test</w:t>
+      </w:r>
+      <w:r>
+        <w:rPr>
+          <w:rFonts w:ascii="Lucida Console" w:hAnsi="Lucida Console"/>
+          <w:sz w:val="24"/>
+          <w:szCs w:val="24"/>
+        </w:rPr>
+        <w:t>s requiring authent</w:t>
+      </w:r>
+      <w:r>
+        <w:rPr>
+          <w:rFonts w:ascii="Lucida Console" w:hAnsi="Lucida Console"/>
+          <w:sz w:val="24"/>
+          <w:szCs w:val="24"/>
+        </w:rPr>
+        <w:t>icated access</w:t>
+      </w:r>
+      <w:r>
+        <w:rPr>
+          <w:rFonts w:ascii="Lucida Console" w:hAnsi="Lucida Console"/>
+          <w:sz w:val="24"/>
+          <w:szCs w:val="24"/>
+        </w:rPr>
+        <w:t>)</w:t>
+      </w:r>
+      <w:r>
+        <w:rPr>
+          <w:rFonts w:ascii="Lucida Console" w:hAnsi="Lucida Console"/>
+          <w:sz w:val="24"/>
+          <w:szCs w:val="24"/>
+        </w:rPr>
+        <w:t>, you must run a Bash script to generate an HPC DM API authentication token.  This is illustrated below.</w:t>
+      </w:r>
+    </w:p>
+    <w:p>
+      <w:pPr>
+        <w:rPr>
+          <w:rFonts w:ascii="Lucida Console" w:hAnsi="Lucida Console"/>
+          <w:sz w:val="24"/>
+          <w:szCs w:val="24"/>
+        </w:rPr>
+      </w:pPr>
+    </w:p>
+    <w:p>
+      <w:pPr>
+        <w:rPr>
+          <w:rFonts w:ascii="Lucida Console" w:hAnsi="Lucida Console"/>
+          <w:sz w:val="20"/>
+          <w:szCs w:val="20"/>
+        </w:rPr>
+      </w:pPr>
+      <w:r>
+        <w:rPr>
+          <w:rFonts w:ascii="Lucida Console" w:hAnsi="Lucida Console"/>
+          <w:sz w:val="20"/>
+          <w:szCs w:val="20"/>
+        </w:rPr>
+        <w:tab/>
+      </w:r>
+      <w:r>
+        <w:rPr>
+          <w:rFonts w:ascii="Lucida Console" w:hAnsi="Lucida Console"/>
+          <w:sz w:val="20"/>
+          <w:szCs w:val="20"/>
+        </w:rPr>
+        <w:t>[prompt]</w:t>
+      </w:r>
+      <w:r>
+        <w:rPr>
+          <w:rFonts w:ascii="Lucida Console" w:hAnsi="Lucida Console"/>
+          <w:sz w:val="20"/>
+          <w:szCs w:val="20"/>
+        </w:rPr>
+        <w:t>$</w:t>
+      </w:r>
+      <w:r>
+        <w:rPr>
+          <w:rFonts w:ascii="Lucida Console" w:hAnsi="Lucida Console"/>
+          <w:sz w:val="20"/>
+          <w:szCs w:val="20"/>
+        </w:rPr>
+        <w:t xml:space="preserve"> export HPC_DM_TEST=&lt;clone root&gt;</w:t>
+      </w:r>
+      <w:r>
+        <w:rPr>
+          <w:rFonts w:ascii="Lucida Console" w:hAnsi="Lucida Console"/>
+          <w:sz w:val="20"/>
+          <w:szCs w:val="20"/>
+        </w:rPr>
+        <w:t>/src/hpc-server/hpc-ws-rs</w:t>
+      </w:r>
+      <w:r>
+        <w:rPr>
+          <w:rFonts w:ascii="Lucida Console" w:hAnsi="Lucida Console"/>
+          <w:sz w:val="20"/>
+          <w:szCs w:val="20"/>
+        </w:rPr>
+        <w:t>\</w:t>
+      </w:r>
+    </w:p>
+    <w:p>
+      <w:pPr>
+        <w:ind w:left="720"/>
+        <w:rPr>
+          <w:rFonts w:ascii="Lucida Console" w:hAnsi="Lucida Console"/>
+          <w:sz w:val="20"/>
+          <w:szCs w:val="20"/>
+        </w:rPr>
+      </w:pPr>
+      <w:r>
+        <w:rPr>
+          <w:rFonts w:ascii="Lucida Console" w:hAnsi="Lucida Console"/>
+          <w:sz w:val="20"/>
+          <w:szCs w:val="20"/>
+        </w:rPr>
+        <w:t>[prompt]</w:t>
+      </w:r>
+      <w:r>
+        <w:rPr>
+          <w:rFonts w:ascii="Lucida Console" w:hAnsi="Lucida Console"/>
+          <w:sz w:val="20"/>
+          <w:szCs w:val="20"/>
+        </w:rPr>
+        <w:t>$</w:t>
+      </w:r>
+      <w:r>
+        <w:rPr>
+          <w:rFonts w:ascii="Lucida Console" w:hAnsi="Lucida Console"/>
+          <w:sz w:val="20"/>
+          <w:szCs w:val="20"/>
+        </w:rPr>
+        <w:t xml:space="preserve"> </w:t>
+      </w:r>
+      <w:r>
+        <w:rPr>
+          <w:rFonts w:ascii="Lucida Console" w:hAnsi="Lucida Console"/>
+          <w:sz w:val="20"/>
+          <w:szCs w:val="20"/>
+        </w:rPr>
+        <w:t>-test/src/test/dice</w:t>
+      </w:r>
+    </w:p>
+    <w:p>
+      <w:pPr>
+        <w:ind w:left="720"/>
+        <w:rPr>
+          <w:rFonts w:ascii="Lucida Console" w:hAnsi="Lucida Console"/>
+          <w:sz w:val="20"/>
+          <w:szCs w:val="20"/>
+        </w:rPr>
+      </w:pPr>
+      <w:r>
+        <w:rPr>
+          <w:rFonts w:ascii="Lucida Console" w:hAnsi="Lucida Console"/>
+          <w:sz w:val="20"/>
+          <w:szCs w:val="20"/>
+        </w:rPr>
+        <w:t>[prompt]</w:t>
+      </w:r>
+      <w:r>
+        <w:rPr>
+          <w:rFonts w:ascii="Lucida Console" w:hAnsi="Lucida Console"/>
+          <w:sz w:val="20"/>
+          <w:szCs w:val="20"/>
+        </w:rPr>
+        <w:t>$</w:t>
+      </w:r>
+      <w:r>
+        <w:rPr>
+          <w:rFonts w:ascii="Lucida Console" w:hAnsi="Lucida Console"/>
+          <w:sz w:val="20"/>
+          <w:szCs w:val="20"/>
+        </w:rPr>
+        <w:t xml:space="preserve"> $HPC_DM_TEST/uitls/generate_token.sh</w:t>
+      </w:r>
+    </w:p>
+    <w:p>
+      <w:pPr>
+        <w:rPr>
+          <w:rFonts w:ascii="Lucida Console" w:hAnsi="Lucida Console"/>
+          <w:sz w:val="24"/>
+        </w:rPr>
+      </w:pPr>
+    </w:p>
+    <w:p>
+      <w:pPr>
+        <w:rPr>
+          <w:rFonts w:ascii="Lucida Console" w:hAnsi="Lucida Console"/>
+          <w:sz w:val="24"/>
+          <w:szCs w:val="24"/>
+        </w:rPr>
+      </w:pPr>
+      <w:r>
+        <w:rPr>
+          <w:rFonts w:ascii="Lucida Console" w:hAnsi="Lucida Console"/>
+          <w:sz w:val="24"/>
+        </w:rPr>
+        <w:t xml:space="preserve">Note that in the above, </w:t>
+      </w:r>
+      <w:r>
+        <w:rPr>
+          <w:rFonts w:ascii="Lucida Console" w:hAnsi="Lucida Console"/>
+          <w:sz w:val="20"/>
+          <w:szCs w:val="20"/>
+        </w:rPr>
+        <w:t>&lt;clone root&gt;</w:t>
+      </w:r>
+      <w:r>
+        <w:rPr>
+          <w:rFonts w:ascii="Lucida Console" w:hAnsi="Lucida Console"/>
+          <w:sz w:val="24"/>
+        </w:rPr>
+        <w:t xml:space="preserve"> is a placeholder for your local directory that resulted from cloning HPC DME GitHub repo.</w:t>
+      </w:r>
+      <w:r>
+        <w:rPr>
+          <w:rFonts w:ascii="Lucida Console" w:hAnsi="Lucida Console"/>
+          <w:sz w:val="24"/>
+          <w:szCs w:val="24"/>
+        </w:rPr>
+        <w:t xml:space="preserve">  Setting an environment variable named </w:t>
+      </w:r>
+      <w:r>
+        <w:rPr>
+          <w:rFonts w:ascii="Lucida Console" w:hAnsi="Lucida Console"/>
+          <w:sz w:val="20"/>
+          <w:szCs w:val="20"/>
+        </w:rPr>
+        <w:t>HPC_DM_TEST</w:t>
+      </w:r>
+      <w:r>
+        <w:rPr>
+          <w:rFonts w:ascii="Lucida Console" w:hAnsi="Lucida Console"/>
+          <w:sz w:val="24"/>
+          <w:szCs w:val="24"/>
+        </w:rPr>
+        <w:t xml:space="preserve"> as shown above is recommended to make it simple to access the directory having the HPC DME DICE files.</w:t>
+      </w:r>
+    </w:p>
+    <w:p>
+      <w:pPr>
+        <w:rPr>
+          <w:rFonts w:ascii="Lucida Console" w:hAnsi="Lucida Console"/>
+          <w:sz w:val="24"/>
+          <w:szCs w:val="24"/>
+        </w:rPr>
+      </w:pPr>
+    </w:p>
+    <w:p>
+      <w:pPr>
+        <w:rPr>
+          <w:rFonts w:ascii="Lucida Console" w:hAnsi="Lucida Console"/>
+          <w:sz w:val="24"/>
+          <w:szCs w:val="24"/>
+        </w:rPr>
+      </w:pPr>
+    </w:p>
+    <w:p>
+      <w:pPr>
+        <w:pStyle w:val="Heading2"/>
+        <w:rPr>
+          <w:rFonts w:ascii="Lucida Console" w:hAnsi="Lucida Console"/>
+          <w:b/>
+          <w:sz w:val="28"/>
+          <w:szCs w:val="28"/>
+          <w:u w:val="single"/>
+        </w:rPr>
+      </w:pPr>
+      <w:bookmarkStart w:id="9" w:name="_Ref500326980"/>
+      <w:bookmarkStart w:id="10" w:name="_Toc500327008"/>
       <w:r>
         <w:rPr>
           <w:rFonts w:ascii="Lucida Console" w:hAnsi="Lucida Console"/>
@@ -2090,7 +2544,7 @@
           <w:szCs w:val="28"/>
           <w:u w:val="single"/>
         </w:rPr>
-        <w:t>5</w:t>
+        <w:t>Tip #</w:t>
       </w:r>
       <w:r>
         <w:rPr>
@@ -2101,7 +2555,7 @@
           <w:szCs w:val="28"/>
           <w:u w:val="single"/>
         </w:rPr>
-        <w:t xml:space="preserve">: </w:t>
+        <w:t>6</w:t>
       </w:r>
       <w:r>
         <w:rPr>
@@ -2112,595 +2566,574 @@
           <w:szCs w:val="28"/>
           <w:u w:val="single"/>
         </w:rPr>
-        <w:t>Generating authentication token before running HPC DME tests</w:t>
-      </w:r>
-      <w:bookmarkEnd w:id="7"/>
-      <w:bookmarkEnd w:id="8"/>
-    </w:p>
-    <w:p>
-      <w:pPr>
-        <w:rPr>
-          <w:rFonts w:ascii="Lucida Console" w:hAnsi="Lucida Console"/>
-          <w:sz w:val="24"/>
-          <w:szCs w:val="24"/>
-        </w:rPr>
-      </w:pPr>
-    </w:p>
-    <w:p>
-      <w:pPr>
-        <w:rPr>
-          <w:rFonts w:ascii="Lucida Console" w:hAnsi="Lucida Console"/>
-          <w:sz w:val="24"/>
-          <w:szCs w:val="24"/>
-        </w:rPr>
-      </w:pPr>
-      <w:r>
-        <w:rPr>
-          <w:rFonts w:ascii="Lucida Console" w:hAnsi="Lucida Console"/>
-          <w:sz w:val="24"/>
-          <w:szCs w:val="24"/>
-        </w:rPr>
-        <w:t xml:space="preserve">Prior to running HPC DME DICE tests (at least </w:t>
-      </w:r>
-      <w:r>
-        <w:rPr>
-          <w:rFonts w:ascii="Lucida Console" w:hAnsi="Lucida Console"/>
-          <w:sz w:val="24"/>
-          <w:szCs w:val="24"/>
-        </w:rPr>
-        <w:t>test</w:t>
-      </w:r>
-      <w:r>
-        <w:rPr>
-          <w:rFonts w:ascii="Lucida Console" w:hAnsi="Lucida Console"/>
-          <w:sz w:val="24"/>
-          <w:szCs w:val="24"/>
-        </w:rPr>
-        <w:t>s requiring authent</w:t>
-      </w:r>
-      <w:r>
-        <w:rPr>
-          <w:rFonts w:ascii="Lucida Console" w:hAnsi="Lucida Console"/>
-          <w:sz w:val="24"/>
-          <w:szCs w:val="24"/>
-        </w:rPr>
-        <w:t>icated access</w:t>
-      </w:r>
-      <w:r>
-        <w:rPr>
-          <w:rFonts w:ascii="Lucida Console" w:hAnsi="Lucida Console"/>
-          <w:sz w:val="24"/>
-          <w:szCs w:val="24"/>
-        </w:rPr>
-        <w:t>)</w:t>
-      </w:r>
-      <w:r>
-        <w:rPr>
-          <w:rFonts w:ascii="Lucida Console" w:hAnsi="Lucida Console"/>
-          <w:sz w:val="24"/>
-          <w:szCs w:val="24"/>
-        </w:rPr>
-        <w:t>, you must run a Bash script to generate an HPC DM API authentication token.  This is illustrated below.</w:t>
-      </w:r>
-    </w:p>
-    <w:p>
-      <w:pPr>
-        <w:rPr>
-          <w:rFonts w:ascii="Lucida Console" w:hAnsi="Lucida Console"/>
-          <w:sz w:val="24"/>
-          <w:szCs w:val="24"/>
-        </w:rPr>
-      </w:pPr>
-    </w:p>
-    <w:p>
-      <w:pPr>
-        <w:rPr>
-          <w:rFonts w:ascii="Lucida Console" w:hAnsi="Lucida Console"/>
-          <w:sz w:val="20"/>
-          <w:szCs w:val="20"/>
-        </w:rPr>
-      </w:pPr>
-      <w:r>
-        <w:rPr>
-          <w:rFonts w:ascii="Lucida Console" w:hAnsi="Lucida Console"/>
-          <w:sz w:val="20"/>
-          <w:szCs w:val="20"/>
-        </w:rPr>
-        <w:tab/>
-      </w:r>
-      <w:r>
-        <w:rPr>
-          <w:rFonts w:ascii="Lucida Console" w:hAnsi="Lucida Console"/>
-          <w:sz w:val="20"/>
-          <w:szCs w:val="20"/>
-        </w:rPr>
-        <w:t>[prompt]</w:t>
-      </w:r>
-      <w:r>
-        <w:rPr>
-          <w:rFonts w:ascii="Lucida Console" w:hAnsi="Lucida Console"/>
-          <w:sz w:val="20"/>
-          <w:szCs w:val="20"/>
-        </w:rPr>
-        <w:t>$</w:t>
-      </w:r>
-      <w:r>
-        <w:rPr>
-          <w:rFonts w:ascii="Lucida Console" w:hAnsi="Lucida Console"/>
-          <w:sz w:val="20"/>
-          <w:szCs w:val="20"/>
-        </w:rPr>
-        <w:t xml:space="preserve"> export HPC_DM_TEST=&lt;clone root&gt;</w:t>
-      </w:r>
-      <w:r>
-        <w:rPr>
-          <w:rFonts w:ascii="Lucida Console" w:hAnsi="Lucida Console"/>
-          <w:sz w:val="20"/>
-          <w:szCs w:val="20"/>
-        </w:rPr>
-        <w:t>/src/hpc-server/hpc-ws-rs</w:t>
-      </w:r>
-      <w:r>
-        <w:rPr>
-          <w:rFonts w:ascii="Lucida Console" w:hAnsi="Lucida Console"/>
-          <w:sz w:val="20"/>
-          <w:szCs w:val="20"/>
-        </w:rPr>
-        <w:t>\</w:t>
-      </w:r>
-    </w:p>
-    <w:p>
-      <w:pPr>
-        <w:ind w:left="720"/>
-        <w:rPr>
-          <w:rFonts w:ascii="Lucida Console" w:hAnsi="Lucida Console"/>
-          <w:sz w:val="20"/>
-          <w:szCs w:val="20"/>
-        </w:rPr>
-      </w:pPr>
-      <w:r>
-        <w:rPr>
-          <w:rFonts w:ascii="Lucida Console" w:hAnsi="Lucida Console"/>
-          <w:sz w:val="20"/>
-          <w:szCs w:val="20"/>
-        </w:rPr>
-        <w:t>[prompt]</w:t>
-      </w:r>
-      <w:r>
-        <w:rPr>
-          <w:rFonts w:ascii="Lucida Console" w:hAnsi="Lucida Console"/>
-          <w:sz w:val="20"/>
-          <w:szCs w:val="20"/>
-        </w:rPr>
-        <w:t>$</w:t>
-      </w:r>
-      <w:r>
-        <w:rPr>
-          <w:rFonts w:ascii="Lucida Console" w:hAnsi="Lucida Console"/>
-          <w:sz w:val="20"/>
-          <w:szCs w:val="20"/>
-        </w:rPr>
-        <w:t xml:space="preserve"> </w:t>
-      </w:r>
-      <w:r>
-        <w:rPr>
-          <w:rFonts w:ascii="Lucida Console" w:hAnsi="Lucida Console"/>
-          <w:sz w:val="20"/>
-          <w:szCs w:val="20"/>
-        </w:rPr>
-        <w:t>-test/src/test/dice</w:t>
-      </w:r>
-    </w:p>
-    <w:p>
-      <w:pPr>
-        <w:ind w:left="720"/>
-        <w:rPr>
-          <w:rFonts w:ascii="Lucida Console" w:hAnsi="Lucida Console"/>
-          <w:sz w:val="20"/>
-          <w:szCs w:val="20"/>
-        </w:rPr>
-      </w:pPr>
-      <w:r>
-        <w:rPr>
-          <w:rFonts w:ascii="Lucida Console" w:hAnsi="Lucida Console"/>
-          <w:sz w:val="20"/>
-          <w:szCs w:val="20"/>
-        </w:rPr>
-        <w:t>[prompt]</w:t>
-      </w:r>
-      <w:r>
-        <w:rPr>
-          <w:rFonts w:ascii="Lucida Console" w:hAnsi="Lucida Console"/>
-          <w:sz w:val="20"/>
-          <w:szCs w:val="20"/>
-        </w:rPr>
-        <w:t>$</w:t>
-      </w:r>
-      <w:r>
-        <w:rPr>
-          <w:rFonts w:ascii="Lucida Console" w:hAnsi="Lucida Console"/>
-          <w:sz w:val="20"/>
-          <w:szCs w:val="20"/>
-        </w:rPr>
-        <w:t xml:space="preserve"> $HPC_DM_TEST/uitls/generate_token.sh</w:t>
-      </w:r>
-    </w:p>
-    <w:p>
-      <w:pPr>
-        <w:rPr>
-          <w:rFonts w:ascii="Lucida Console" w:hAnsi="Lucida Console"/>
-          <w:sz w:val="24"/>
-        </w:rPr>
-      </w:pPr>
-    </w:p>
-    <w:p>
-      <w:pPr>
-        <w:rPr>
-          <w:rFonts w:ascii="Lucida Console" w:hAnsi="Lucida Console"/>
-          <w:sz w:val="24"/>
-          <w:szCs w:val="24"/>
-        </w:rPr>
-      </w:pPr>
-      <w:r>
-        <w:rPr>
-          <w:rFonts w:ascii="Lucida Console" w:hAnsi="Lucida Console"/>
-          <w:sz w:val="24"/>
-        </w:rPr>
-        <w:t xml:space="preserve">Note that in the above, </w:t>
-      </w:r>
-      <w:r>
-        <w:rPr>
-          <w:rFonts w:ascii="Lucida Console" w:hAnsi="Lucida Console"/>
-          <w:sz w:val="20"/>
-          <w:szCs w:val="20"/>
-        </w:rPr>
-        <w:t>&lt;clone root&gt;</w:t>
-      </w:r>
-      <w:r>
-        <w:rPr>
-          <w:rFonts w:ascii="Lucida Console" w:hAnsi="Lucida Console"/>
-          <w:sz w:val="24"/>
-        </w:rPr>
-        <w:t xml:space="preserve"> is a placeholder for your local directory that resulted from cloning HPC DME GitHub repo.</w:t>
-      </w:r>
-      <w:r>
-        <w:rPr>
-          <w:rFonts w:ascii="Lucida Console" w:hAnsi="Lucida Console"/>
-          <w:sz w:val="24"/>
-          <w:szCs w:val="24"/>
-        </w:rPr>
-        <w:t xml:space="preserve">  Setting an environment variable named </w:t>
-      </w:r>
-      <w:r>
-        <w:rPr>
-          <w:rFonts w:ascii="Lucida Console" w:hAnsi="Lucida Console"/>
-          <w:sz w:val="20"/>
-          <w:szCs w:val="20"/>
-        </w:rPr>
-        <w:t>HPC_DM_TEST</w:t>
-      </w:r>
-      <w:r>
-        <w:rPr>
-          <w:rFonts w:ascii="Lucida Console" w:hAnsi="Lucida Console"/>
-          <w:sz w:val="24"/>
-          <w:szCs w:val="24"/>
-        </w:rPr>
-        <w:t xml:space="preserve"> as shown above is recommended to make it simple to access the directory having the HPC DME DICE files.</w:t>
-      </w:r>
-    </w:p>
-    <w:p>
-      <w:pPr>
-        <w:rPr>
-          <w:rFonts w:ascii="Lucida Console" w:hAnsi="Lucida Console"/>
-          <w:sz w:val="24"/>
-          <w:szCs w:val="24"/>
-        </w:rPr>
-      </w:pPr>
-      <w:r>
-        <w:rPr>
-          <w:rFonts w:ascii="Lucida Console" w:hAnsi="Lucida Console"/>
-          <w:sz w:val="24"/>
-          <w:szCs w:val="24"/>
-        </w:rPr>
-        <w:br w:type="page"/>
-      </w:r>
-    </w:p>
-    <w:p>
-      <w:pPr>
-        <w:pStyle w:val="Heading1"/>
-        <w:rPr>
-          <w:rFonts w:ascii="Lucida Console" w:hAnsi="Lucida Console"/>
+        <w:t xml:space="preserve">: </w:t>
+      </w:r>
+      <w:r>
+        <w:rPr>
+          <w:rFonts w:ascii="Lucida Console" w:hAnsi="Lucida Console"/>
+          <w:b/>
           <w:color w:val="auto"/>
-        </w:rPr>
-      </w:pPr>
-      <w:bookmarkStart w:id="9" w:name="_Toc500231812"/>
-      <w:r>
-        <w:rPr>
-          <w:rFonts w:ascii="Lucida Console" w:hAnsi="Lucida Console"/>
-          <w:color w:val="auto"/>
-        </w:rPr>
-        <w:lastRenderedPageBreak/>
-        <w:t>Troubleshooting</w:t>
-      </w:r>
-      <w:bookmarkEnd w:id="9"/>
-    </w:p>
-    <w:p>
-      <w:pPr>
-        <w:rPr>
-          <w:rFonts w:ascii="Lucida Console" w:hAnsi="Lucida Console"/>
-          <w:sz w:val="24"/>
-          <w:szCs w:val="24"/>
-        </w:rPr>
-      </w:pPr>
-    </w:p>
-    <w:p>
-      <w:pPr>
-        <w:rPr>
-          <w:rFonts w:ascii="Lucida Console" w:hAnsi="Lucida Console"/>
-          <w:sz w:val="24"/>
-          <w:szCs w:val="24"/>
-        </w:rPr>
-      </w:pPr>
-    </w:p>
-    <w:p>
-      <w:pPr>
-        <w:rPr>
-          <w:rFonts w:ascii="Lucida Console" w:hAnsi="Lucida Console"/>
-          <w:sz w:val="24"/>
-          <w:szCs w:val="24"/>
-        </w:rPr>
-      </w:pPr>
-      <w:r>
-        <w:rPr>
-          <w:rFonts w:ascii="Lucida Console" w:hAnsi="Lucida Console"/>
-          <w:b/>
-          <w:sz w:val="24"/>
-          <w:szCs w:val="24"/>
-        </w:rPr>
-        <w:t>Q</w:t>
-      </w:r>
-      <w:r>
-        <w:rPr>
-          <w:rFonts w:ascii="Lucida Console" w:hAnsi="Lucida Console"/>
-          <w:sz w:val="24"/>
-          <w:szCs w:val="24"/>
-        </w:rPr>
-        <w:t xml:space="preserve">: </w:t>
-      </w:r>
-      <w:r>
-        <w:rPr>
-          <w:rFonts w:ascii="Lucida Console" w:hAnsi="Lucida Console"/>
-          <w:i/>
-          <w:sz w:val="24"/>
-          <w:szCs w:val="24"/>
-        </w:rPr>
-        <w:t>I invoke a DICE command, but the system complains the command is not recognized.</w:t>
-      </w:r>
-    </w:p>
-    <w:p>
-      <w:pPr>
-        <w:rPr>
-          <w:rFonts w:ascii="Lucida Console" w:hAnsi="Lucida Console"/>
-          <w:sz w:val="24"/>
-          <w:szCs w:val="24"/>
-        </w:rPr>
-      </w:pPr>
-      <w:r>
-        <w:rPr>
-          <w:rFonts w:ascii="Lucida Console" w:hAnsi="Lucida Console"/>
-          <w:b/>
-          <w:sz w:val="24"/>
-          <w:szCs w:val="24"/>
-        </w:rPr>
-        <w:t>A</w:t>
-      </w:r>
-      <w:r>
-        <w:rPr>
-          <w:rFonts w:ascii="Lucida Console" w:hAnsi="Lucida Console"/>
-          <w:sz w:val="24"/>
-          <w:szCs w:val="24"/>
-        </w:rPr>
-        <w:t xml:space="preserve">: Make sure DICE </w:t>
-      </w:r>
-      <w:r>
-        <w:rPr>
-          <w:rFonts w:ascii="Lucida Console" w:hAnsi="Lucida Console"/>
-          <w:sz w:val="24"/>
-          <w:szCs w:val="24"/>
-        </w:rPr>
-        <w:t>i</w:t>
-      </w:r>
-      <w:r>
-        <w:rPr>
-          <w:rFonts w:ascii="Lucida Console" w:hAnsi="Lucida Console"/>
-          <w:sz w:val="24"/>
-          <w:szCs w:val="24"/>
-        </w:rPr>
-        <w:t xml:space="preserve">s started.  Refer to </w:t>
-      </w:r>
-      <w:r>
-        <w:rPr>
-          <w:rFonts w:ascii="Lucida Console" w:hAnsi="Lucida Console"/>
-          <w:sz w:val="24"/>
-          <w:szCs w:val="24"/>
-        </w:rPr>
-        <w:fldChar w:fldCharType="begin"/>
-      </w:r>
-      <w:r>
-        <w:rPr>
-          <w:rFonts w:ascii="Lucida Console" w:hAnsi="Lucida Console"/>
-          <w:sz w:val="24"/>
-          <w:szCs w:val="24"/>
-        </w:rPr>
-        <w:instrText xml:space="preserve"> REF _Ref500230507 \h </w:instrText>
-      </w:r>
-      <w:r>
-        <w:rPr>
-          <w:rFonts w:ascii="Lucida Console" w:hAnsi="Lucida Console"/>
-          <w:sz w:val="24"/>
-          <w:szCs w:val="24"/>
-        </w:rPr>
-      </w:r>
-      <w:r>
-        <w:rPr>
-          <w:rFonts w:ascii="Lucida Console" w:hAnsi="Lucida Console"/>
-          <w:sz w:val="24"/>
-          <w:szCs w:val="24"/>
-        </w:rPr>
-        <w:fldChar w:fldCharType="separate"/>
-      </w:r>
-      <w:r>
-        <w:rPr>
-          <w:rFonts w:ascii="Lucida Console" w:hAnsi="Lucida Console"/>
-          <w:b/>
           <w:sz w:val="28"/>
           <w:szCs w:val="28"/>
           <w:u w:val="single"/>
         </w:rPr>
-        <w:t>Tip #3: Starting DICE</w:t>
-      </w:r>
-      <w:r>
-        <w:rPr>
-          <w:rFonts w:ascii="Lucida Console" w:hAnsi="Lucida Console"/>
-          <w:sz w:val="24"/>
-          <w:szCs w:val="24"/>
-        </w:rPr>
-        <w:fldChar w:fldCharType="end"/>
-      </w:r>
-      <w:r>
-        <w:rPr>
-          <w:rFonts w:ascii="Lucida Console" w:hAnsi="Lucida Console"/>
-          <w:sz w:val="24"/>
-          <w:szCs w:val="24"/>
-        </w:rPr>
-        <w:t xml:space="preserve"> for instructions about how to start DICE</w:t>
-      </w:r>
-      <w:r>
-        <w:rPr>
-          <w:rFonts w:ascii="Lucida Console" w:hAnsi="Lucida Console"/>
-          <w:sz w:val="24"/>
-          <w:szCs w:val="24"/>
-        </w:rPr>
-        <w:t>.</w:t>
-      </w:r>
-    </w:p>
-    <w:p>
-      <w:pPr>
-        <w:rPr>
-          <w:rFonts w:ascii="Lucida Console" w:hAnsi="Lucida Console"/>
-          <w:sz w:val="24"/>
-          <w:szCs w:val="24"/>
-        </w:rPr>
-      </w:pPr>
-    </w:p>
-    <w:p>
-      <w:pPr>
-        <w:rPr>
-          <w:rFonts w:ascii="Lucida Console" w:hAnsi="Lucida Console"/>
-          <w:sz w:val="24"/>
-          <w:szCs w:val="24"/>
-        </w:rPr>
-      </w:pPr>
-      <w:r>
-        <w:rPr>
-          <w:rFonts w:ascii="Lucida Console" w:hAnsi="Lucida Console"/>
-          <w:b/>
-          <w:sz w:val="24"/>
-          <w:szCs w:val="24"/>
-        </w:rPr>
-        <w:t>Q</w:t>
-      </w:r>
-      <w:r>
-        <w:rPr>
-          <w:rFonts w:ascii="Lucida Console" w:hAnsi="Lucida Console"/>
-          <w:sz w:val="24"/>
-          <w:szCs w:val="24"/>
-        </w:rPr>
-        <w:t>:</w:t>
-      </w:r>
-      <w:r>
-        <w:rPr>
-          <w:rFonts w:ascii="Lucida Console" w:hAnsi="Lucida Console"/>
-          <w:sz w:val="24"/>
-          <w:szCs w:val="24"/>
-        </w:rPr>
-        <w:t xml:space="preserve"> </w:t>
-      </w:r>
-      <w:r>
-        <w:rPr>
-          <w:rFonts w:ascii="Lucida Console" w:hAnsi="Lucida Console"/>
-          <w:i/>
-          <w:sz w:val="24"/>
-          <w:szCs w:val="24"/>
-        </w:rPr>
-        <w:t>DICE is executing HPC DME API tests as expected, but the tests are failing due to the HPC DME API server denying access (HTTP status 401/Unauthorized).</w:t>
-      </w:r>
-    </w:p>
-    <w:p>
-      <w:pPr>
-        <w:rPr>
-          <w:rFonts w:ascii="Lucida Console" w:hAnsi="Lucida Console"/>
-          <w:sz w:val="24"/>
-          <w:szCs w:val="24"/>
-        </w:rPr>
-      </w:pPr>
-      <w:r>
-        <w:rPr>
-          <w:rFonts w:ascii="Lucida Console" w:hAnsi="Lucida Console"/>
-          <w:b/>
-          <w:sz w:val="24"/>
-          <w:szCs w:val="24"/>
-        </w:rPr>
-        <w:t>A</w:t>
-      </w:r>
-      <w:r>
-        <w:rPr>
-          <w:rFonts w:ascii="Lucida Console" w:hAnsi="Lucida Console"/>
-          <w:sz w:val="24"/>
-          <w:szCs w:val="24"/>
-        </w:rPr>
-        <w:t xml:space="preserve">: Generate a HPC DME API authentication token following </w:t>
-      </w:r>
-      <w:r>
-        <w:rPr>
-          <w:rFonts w:ascii="Lucida Console" w:hAnsi="Lucida Console"/>
-          <w:sz w:val="24"/>
-          <w:szCs w:val="24"/>
-        </w:rPr>
-        <w:fldChar w:fldCharType="begin"/>
-      </w:r>
-      <w:r>
-        <w:rPr>
-          <w:rFonts w:ascii="Lucida Console" w:hAnsi="Lucida Console"/>
-          <w:sz w:val="24"/>
-          <w:szCs w:val="24"/>
-        </w:rPr>
-        <w:instrText xml:space="preserve"> REF _Ref500230846 \h </w:instrText>
-      </w:r>
-      <w:r>
-        <w:rPr>
-          <w:rFonts w:ascii="Lucida Console" w:hAnsi="Lucida Console"/>
-          <w:sz w:val="24"/>
-          <w:szCs w:val="24"/>
-        </w:rPr>
-      </w:r>
-      <w:r>
-        <w:rPr>
-          <w:rFonts w:ascii="Lucida Console" w:hAnsi="Lucida Console"/>
-          <w:sz w:val="24"/>
-          <w:szCs w:val="24"/>
-        </w:rPr>
-        <w:fldChar w:fldCharType="separate"/>
-      </w:r>
-      <w:r>
-        <w:rPr>
-          <w:rFonts w:ascii="Lucida Console" w:hAnsi="Lucida Console"/>
-          <w:b/>
+        <w:t>Logging into Globus thru its CLI before testing Globus</w:t>
+      </w:r>
+      <w:r>
+        <w:rPr>
+          <w:rFonts w:ascii="Lucida Console" w:hAnsi="Lucida Console"/>
+          <w:b/>
+          <w:color w:val="auto"/>
           <w:sz w:val="28"/>
           <w:szCs w:val="28"/>
           <w:u w:val="single"/>
         </w:rPr>
-        <w:t>Tip #</w:t>
+        <w:t>-related services</w:t>
+      </w:r>
+      <w:bookmarkEnd w:id="9"/>
+      <w:bookmarkEnd w:id="10"/>
+    </w:p>
+    <w:p>
+      <w:pPr>
+        <w:rPr>
+          <w:rFonts w:ascii="Lucida Console" w:hAnsi="Lucida Console"/>
+          <w:sz w:val="24"/>
+          <w:szCs w:val="24"/>
+        </w:rPr>
+      </w:pPr>
+    </w:p>
+    <w:p>
+      <w:pPr>
+        <w:rPr>
+          <w:rFonts w:ascii="Lucida Console" w:hAnsi="Lucida Console"/>
+          <w:sz w:val="24"/>
+          <w:szCs w:val="24"/>
+        </w:rPr>
+      </w:pPr>
+      <w:r>
+        <w:rPr>
+          <w:rFonts w:ascii="Lucida Console" w:hAnsi="Lucida Console"/>
+          <w:sz w:val="24"/>
+          <w:szCs w:val="24"/>
+        </w:rPr>
+        <w:t>Some HPC DME API services make use of Globus to perform file transfers asynchronously</w:t>
+      </w:r>
+      <w:r>
+        <w:rPr>
+          <w:rFonts w:ascii="Lucida Console" w:hAnsi="Lucida Console"/>
+          <w:sz w:val="24"/>
+        </w:rPr>
+        <w:t>.</w:t>
+      </w:r>
+      <w:r>
+        <w:rPr>
+          <w:rFonts w:ascii="Lucida Console" w:hAnsi="Lucida Console"/>
+          <w:sz w:val="24"/>
+        </w:rPr>
+        <w:t xml:space="preserve">  To test these services using the applicable DICE-based automated tests, you must make sure that </w:t>
+      </w:r>
+      <w:r>
+        <w:rPr>
+          <w:rFonts w:ascii="Lucida Console" w:hAnsi="Lucida Console"/>
+          <w:b/>
+          <w:sz w:val="24"/>
+        </w:rPr>
+        <w:t>before</w:t>
+      </w:r>
+      <w:r>
+        <w:rPr>
+          <w:rFonts w:ascii="Lucida Console" w:hAnsi="Lucida Console"/>
+          <w:sz w:val="24"/>
+        </w:rPr>
+        <w:t xml:space="preserve"> running those tests,</w:t>
+      </w:r>
+      <w:r>
+        <w:rPr>
+          <w:rFonts w:ascii="Lucida Console" w:hAnsi="Lucida Console"/>
+          <w:sz w:val="24"/>
+          <w:szCs w:val="24"/>
+        </w:rPr>
+        <w:t xml:space="preserve"> </w:t>
+      </w:r>
+      <w:r>
+        <w:rPr>
+          <w:rFonts w:ascii="Lucida Console" w:hAnsi="Lucida Console"/>
+          <w:sz w:val="24"/>
+          <w:szCs w:val="24"/>
+        </w:rPr>
+        <w:t>you use the Globus CLI program to log into Globus.  If you neglect to do this, then those tests shall fail due to lack of authenticated access to Globus.</w:t>
+      </w:r>
+    </w:p>
+    <w:p>
+      <w:pPr>
+        <w:rPr>
+          <w:rFonts w:ascii="Lucida Console" w:hAnsi="Lucida Console"/>
+          <w:sz w:val="24"/>
+          <w:szCs w:val="24"/>
+        </w:rPr>
+      </w:pPr>
+    </w:p>
+    <w:p>
+      <w:pPr>
+        <w:rPr>
+          <w:rFonts w:ascii="Lucida Console" w:hAnsi="Lucida Console"/>
+          <w:sz w:val="24"/>
+          <w:szCs w:val="24"/>
+        </w:rPr>
+      </w:pPr>
+      <w:r>
+        <w:rPr>
+          <w:rFonts w:ascii="Lucida Console" w:hAnsi="Lucida Console"/>
+          <w:sz w:val="24"/>
+          <w:szCs w:val="24"/>
+        </w:rPr>
+        <w:t>Assuming the Globus CLI is installed, you run the “globus login” command in Bash shell as shown in the next image.</w:t>
+      </w:r>
+    </w:p>
+    <w:p>
+      <w:pPr>
+        <w:rPr>
+          <w:rFonts w:ascii="Lucida Console" w:hAnsi="Lucida Console"/>
+          <w:sz w:val="20"/>
+          <w:szCs w:val="20"/>
+        </w:rPr>
+      </w:pPr>
+      <w:r>
+        <w:rPr>
+          <w:rFonts w:ascii="Lucida Console" w:hAnsi="Lucida Console"/>
+          <w:noProof/>
+          <w:sz w:val="20"/>
+          <w:szCs w:val="20"/>
+        </w:rPr>
+        <w:lastRenderedPageBreak/>
+        <w:drawing>
+          <wp:inline distT="0" distB="0" distL="0" distR="0">
+            <wp:extent cx="5943600" cy="1914525"/>
+            <wp:effectExtent l="0" t="0" r="0" b="9525"/>
+            <wp:docPr id="1" name="Picture 1"/>
+            <wp:cNvGraphicFramePr>
+              <a:graphicFrameLocks xmlns:a="http://schemas.openxmlformats.org/drawingml/2006/main" noChangeAspect="1"/>
+            </wp:cNvGraphicFramePr>
+            <a:graphic xmlns:a="http://schemas.openxmlformats.org/drawingml/2006/main">
+              <a:graphicData uri="http://schemas.openxmlformats.org/drawingml/2006/picture">
+                <pic:pic xmlns:pic="http://schemas.openxmlformats.org/drawingml/2006/picture">
+                  <pic:nvPicPr>
+                    <pic:cNvPr id="0" name="Picture 1"/>
+                    <pic:cNvPicPr>
+                      <a:picLocks noChangeAspect="1" noChangeArrowheads="1"/>
+                    </pic:cNvPicPr>
+                  </pic:nvPicPr>
+                  <pic:blipFill>
+                    <a:blip r:embed="rId10">
+                      <a:extLst>
+                        <a:ext uri="{28A0092B-C50C-407E-A947-70E740481C1C}">
+                          <a14:useLocalDpi xmlns:a14="http://schemas.microsoft.com/office/drawing/2010/main" val="0"/>
+                        </a:ext>
+                      </a:extLst>
+                    </a:blip>
+                    <a:srcRect/>
+                    <a:stretch>
+                      <a:fillRect/>
+                    </a:stretch>
+                  </pic:blipFill>
+                  <pic:spPr bwMode="auto">
+                    <a:xfrm>
+                      <a:off x="0" y="0"/>
+                      <a:ext cx="5943600" cy="1914525"/>
+                    </a:xfrm>
+                    <a:prstGeom prst="rect">
+                      <a:avLst/>
+                    </a:prstGeom>
+                    <a:noFill/>
+                    <a:ln>
+                      <a:noFill/>
+                    </a:ln>
+                  </pic:spPr>
+                </pic:pic>
+              </a:graphicData>
+            </a:graphic>
+          </wp:inline>
+        </w:drawing>
+      </w:r>
+    </w:p>
+    <w:p>
+      <w:pPr>
+        <w:rPr>
+          <w:rFonts w:ascii="Lucida Console" w:hAnsi="Lucida Console"/>
+          <w:sz w:val="24"/>
+          <w:szCs w:val="24"/>
+        </w:rPr>
+      </w:pPr>
+      <w:r>
+        <w:rPr>
+          <w:rFonts w:ascii="Lucida Console" w:hAnsi="Lucida Console"/>
+          <w:sz w:val="24"/>
+          <w:szCs w:val="24"/>
+        </w:rPr>
+        <w:t>The command will instruct you to visit a specified URL to log into Globus.  After you visit that URL and follow the instructions at that page, you shall have an authorization code that you can apply for the CLI.  The code is valid for the specified amount of time and must be used before the stated expiration time.  The authorization code appears on a screen resembling the next image.</w:t>
+      </w:r>
+    </w:p>
+    <w:p>
+      <w:pPr>
+        <w:rPr>
+          <w:rFonts w:ascii="Lucida Console" w:hAnsi="Lucida Console"/>
+          <w:sz w:val="24"/>
+          <w:szCs w:val="24"/>
+        </w:rPr>
+      </w:pPr>
+    </w:p>
+    <w:p>
+      <w:pPr>
+        <w:rPr>
+          <w:rFonts w:ascii="Lucida Console" w:hAnsi="Lucida Console"/>
+          <w:sz w:val="24"/>
+          <w:szCs w:val="24"/>
+        </w:rPr>
+      </w:pPr>
+      <w:r>
+        <w:rPr>
+          <w:noProof/>
+        </w:rPr>
+        <w:drawing>
+          <wp:inline distT="0" distB="0" distL="0" distR="0" wp14:anchorId="36962ADA" wp14:editId="23674CE1">
+            <wp:extent cx="4381500" cy="3491157"/>
+            <wp:effectExtent l="0" t="0" r="0" b="0"/>
+            <wp:docPr id="2" name="Picture 2"/>
+            <wp:cNvGraphicFramePr>
+              <a:graphicFrameLocks xmlns:a="http://schemas.openxmlformats.org/drawingml/2006/main" noChangeAspect="1"/>
+            </wp:cNvGraphicFramePr>
+            <a:graphic xmlns:a="http://schemas.openxmlformats.org/drawingml/2006/main">
+              <a:graphicData uri="http://schemas.openxmlformats.org/drawingml/2006/picture">
+                <pic:pic xmlns:pic="http://schemas.openxmlformats.org/drawingml/2006/picture">
+                  <pic:nvPicPr>
+                    <pic:cNvPr id="1" name=""/>
+                    <pic:cNvPicPr/>
+                  </pic:nvPicPr>
+                  <pic:blipFill>
+                    <a:blip r:embed="rId11"/>
+                    <a:stretch>
+                      <a:fillRect/>
+                    </a:stretch>
+                  </pic:blipFill>
+                  <pic:spPr>
+                    <a:xfrm>
+                      <a:off x="0" y="0"/>
+                      <a:ext cx="4409563" cy="3513518"/>
+                    </a:xfrm>
+                    <a:prstGeom prst="rect">
+                      <a:avLst/>
+                    </a:prstGeom>
+                  </pic:spPr>
+                </pic:pic>
+              </a:graphicData>
+            </a:graphic>
+          </wp:inline>
+        </w:drawing>
+      </w:r>
+      <w:r>
+        <w:rPr>
+          <w:rFonts w:ascii="Lucida Console" w:hAnsi="Lucida Console"/>
+          <w:sz w:val="24"/>
+          <w:szCs w:val="24"/>
+        </w:rPr>
+        <w:t xml:space="preserve"> </w:t>
+      </w:r>
+    </w:p>
+    <w:p>
+      <w:pPr>
+        <w:rPr>
+          <w:rFonts w:ascii="Lucida Console" w:hAnsi="Lucida Console"/>
+          <w:sz w:val="24"/>
+          <w:szCs w:val="24"/>
+        </w:rPr>
+      </w:pPr>
+    </w:p>
+    <w:p>
+      <w:pPr>
+        <w:rPr>
+          <w:rFonts w:ascii="Lucida Console" w:hAnsi="Lucida Console"/>
+          <w:sz w:val="24"/>
+          <w:szCs w:val="24"/>
+        </w:rPr>
+      </w:pPr>
+      <w:r>
+        <w:rPr>
+          <w:rFonts w:ascii="Lucida Console" w:hAnsi="Lucida Console"/>
+          <w:sz w:val="24"/>
+          <w:szCs w:val="24"/>
+        </w:rPr>
+        <w:t xml:space="preserve">Next, copy the authorization code from the browser window and paste it into the command window at the prompt requesting that code.  Press the Enter key to make the Globus CLI apply the authorization code for subsequent commands requiring </w:t>
+      </w:r>
+      <w:r>
+        <w:rPr>
+          <w:rFonts w:ascii="Lucida Console" w:hAnsi="Lucida Console"/>
+          <w:sz w:val="24"/>
+          <w:szCs w:val="24"/>
+        </w:rPr>
+        <w:lastRenderedPageBreak/>
+        <w:t>authenticated access to Globus.  See below screen capture clipping for a picture of what has been described in this paragraph.</w:t>
+      </w:r>
+    </w:p>
+    <w:p>
+      <w:pPr>
+        <w:rPr>
+          <w:rFonts w:ascii="Lucida Console" w:hAnsi="Lucida Console"/>
+          <w:sz w:val="24"/>
+          <w:szCs w:val="24"/>
+        </w:rPr>
+      </w:pPr>
+    </w:p>
+    <w:p>
+      <w:pPr>
+        <w:rPr>
+          <w:rFonts w:ascii="Lucida Console" w:hAnsi="Lucida Console"/>
+          <w:sz w:val="24"/>
+          <w:szCs w:val="24"/>
+        </w:rPr>
+      </w:pPr>
+      <w:r>
+        <w:rPr>
+          <w:rFonts w:ascii="Lucida Console" w:hAnsi="Lucida Console"/>
+          <w:noProof/>
+          <w:sz w:val="24"/>
+          <w:szCs w:val="24"/>
+        </w:rPr>
+        <w:drawing>
+          <wp:inline distT="0" distB="0" distL="0" distR="0">
+            <wp:extent cx="5934075" cy="1724025"/>
+            <wp:effectExtent l="0" t="0" r="9525" b="9525"/>
+            <wp:docPr id="3" name="Picture 3"/>
+            <wp:cNvGraphicFramePr>
+              <a:graphicFrameLocks xmlns:a="http://schemas.openxmlformats.org/drawingml/2006/main" noChangeAspect="1"/>
+            </wp:cNvGraphicFramePr>
+            <a:graphic xmlns:a="http://schemas.openxmlformats.org/drawingml/2006/main">
+              <a:graphicData uri="http://schemas.openxmlformats.org/drawingml/2006/picture">
+                <pic:pic xmlns:pic="http://schemas.openxmlformats.org/drawingml/2006/picture">
+                  <pic:nvPicPr>
+                    <pic:cNvPr id="0" name="Picture 2"/>
+                    <pic:cNvPicPr>
+                      <a:picLocks noChangeAspect="1" noChangeArrowheads="1"/>
+                    </pic:cNvPicPr>
+                  </pic:nvPicPr>
+                  <pic:blipFill>
+                    <a:blip r:embed="rId12">
+                      <a:extLst>
+                        <a:ext uri="{28A0092B-C50C-407E-A947-70E740481C1C}">
+                          <a14:useLocalDpi xmlns:a14="http://schemas.microsoft.com/office/drawing/2010/main" val="0"/>
+                        </a:ext>
+                      </a:extLst>
+                    </a:blip>
+                    <a:srcRect/>
+                    <a:stretch>
+                      <a:fillRect/>
+                    </a:stretch>
+                  </pic:blipFill>
+                  <pic:spPr bwMode="auto">
+                    <a:xfrm>
+                      <a:off x="0" y="0"/>
+                      <a:ext cx="5934075" cy="1724025"/>
+                    </a:xfrm>
+                    <a:prstGeom prst="rect">
+                      <a:avLst/>
+                    </a:prstGeom>
+                    <a:noFill/>
+                    <a:ln>
+                      <a:noFill/>
+                    </a:ln>
+                  </pic:spPr>
+                </pic:pic>
+              </a:graphicData>
+            </a:graphic>
+          </wp:inline>
+        </w:drawing>
+      </w:r>
+    </w:p>
+    <w:p>
+      <w:pPr>
+        <w:rPr>
+          <w:rFonts w:ascii="Lucida Console" w:hAnsi="Lucida Console"/>
+          <w:sz w:val="24"/>
+          <w:szCs w:val="24"/>
+        </w:rPr>
+      </w:pPr>
+    </w:p>
+    <w:p>
+      <w:pPr>
+        <w:rPr>
+          <w:rFonts w:ascii="Lucida Console" w:hAnsi="Lucida Console"/>
+          <w:sz w:val="24"/>
+          <w:szCs w:val="24"/>
+        </w:rPr>
+      </w:pPr>
+      <w:r>
+        <w:rPr>
+          <w:rFonts w:ascii="Lucida Console" w:hAnsi="Lucida Console"/>
+          <w:sz w:val="24"/>
+          <w:szCs w:val="24"/>
+        </w:rPr>
+        <w:t>Notice in the above screen capture clipping, the authenticated session can be ended with the “globus logout” command.</w:t>
+      </w:r>
+    </w:p>
+    <w:p>
+      <w:pPr>
+        <w:rPr>
+          <w:rFonts w:ascii="Lucida Console" w:hAnsi="Lucida Console"/>
+          <w:sz w:val="24"/>
+          <w:szCs w:val="24"/>
+        </w:rPr>
+      </w:pPr>
+      <w:r>
+        <w:rPr>
+          <w:rFonts w:ascii="Lucida Console" w:hAnsi="Lucida Console"/>
+          <w:sz w:val="24"/>
+          <w:szCs w:val="24"/>
+        </w:rPr>
+        <w:br w:type="page"/>
+      </w:r>
+    </w:p>
+    <w:p>
+      <w:pPr>
+        <w:pStyle w:val="Heading1"/>
+        <w:rPr>
+          <w:rFonts w:ascii="Lucida Console" w:hAnsi="Lucida Console"/>
+          <w:color w:val="auto"/>
+        </w:rPr>
+      </w:pPr>
+      <w:bookmarkStart w:id="11" w:name="_Toc500327009"/>
+      <w:r>
+        <w:rPr>
+          <w:rFonts w:ascii="Lucida Console" w:hAnsi="Lucida Console"/>
+          <w:color w:val="auto"/>
+        </w:rPr>
+        <w:lastRenderedPageBreak/>
+        <w:t>Troubleshooting</w:t>
+      </w:r>
+      <w:bookmarkEnd w:id="11"/>
+    </w:p>
+    <w:p>
+      <w:pPr>
+        <w:rPr>
+          <w:rFonts w:ascii="Lucida Console" w:hAnsi="Lucida Console"/>
+          <w:sz w:val="24"/>
+          <w:szCs w:val="24"/>
+        </w:rPr>
+      </w:pPr>
+    </w:p>
+    <w:p>
+      <w:pPr>
+        <w:rPr>
+          <w:rFonts w:ascii="Lucida Console" w:hAnsi="Lucida Console"/>
+          <w:sz w:val="24"/>
+          <w:szCs w:val="24"/>
+        </w:rPr>
+      </w:pPr>
+    </w:p>
+    <w:p>
+      <w:pPr>
+        <w:rPr>
+          <w:rFonts w:ascii="Lucida Console" w:hAnsi="Lucida Console"/>
+          <w:sz w:val="24"/>
+          <w:szCs w:val="24"/>
+        </w:rPr>
+      </w:pPr>
+      <w:r>
+        <w:rPr>
+          <w:rFonts w:ascii="Lucida Console" w:hAnsi="Lucida Console"/>
+          <w:b/>
+          <w:sz w:val="24"/>
+          <w:szCs w:val="24"/>
+        </w:rPr>
+        <w:t>Q</w:t>
+      </w:r>
+      <w:r>
+        <w:rPr>
+          <w:rFonts w:ascii="Lucida Console" w:hAnsi="Lucida Console"/>
+          <w:sz w:val="24"/>
+          <w:szCs w:val="24"/>
+        </w:rPr>
+        <w:t xml:space="preserve">: </w:t>
+      </w:r>
+      <w:r>
+        <w:rPr>
+          <w:rFonts w:ascii="Lucida Console" w:hAnsi="Lucida Console"/>
+          <w:i/>
+          <w:sz w:val="24"/>
+          <w:szCs w:val="24"/>
+        </w:rPr>
+        <w:t>I invoke a DICE command, but the system complains the command is not recognized.</w:t>
+      </w:r>
+    </w:p>
+    <w:p>
+      <w:pPr>
+        <w:rPr>
+          <w:rFonts w:ascii="Lucida Console" w:hAnsi="Lucida Console"/>
+          <w:sz w:val="24"/>
+          <w:szCs w:val="24"/>
+        </w:rPr>
+      </w:pPr>
+      <w:r>
+        <w:rPr>
+          <w:rFonts w:ascii="Lucida Console" w:hAnsi="Lucida Console"/>
+          <w:b/>
+          <w:sz w:val="24"/>
+          <w:szCs w:val="24"/>
+        </w:rPr>
+        <w:t>A</w:t>
+      </w:r>
+      <w:r>
+        <w:rPr>
+          <w:rFonts w:ascii="Lucida Console" w:hAnsi="Lucida Console"/>
+          <w:sz w:val="24"/>
+          <w:szCs w:val="24"/>
+        </w:rPr>
+        <w:t xml:space="preserve">: Make sure DICE </w:t>
+      </w:r>
+      <w:r>
+        <w:rPr>
+          <w:rFonts w:ascii="Lucida Console" w:hAnsi="Lucida Console"/>
+          <w:sz w:val="24"/>
+          <w:szCs w:val="24"/>
+        </w:rPr>
+        <w:t>i</w:t>
+      </w:r>
+      <w:r>
+        <w:rPr>
+          <w:rFonts w:ascii="Lucida Console" w:hAnsi="Lucida Console"/>
+          <w:sz w:val="24"/>
+          <w:szCs w:val="24"/>
+        </w:rPr>
+        <w:t xml:space="preserve">s started.  Refer to </w:t>
+      </w:r>
+      <w:r>
+        <w:rPr>
+          <w:rFonts w:ascii="Lucida Console" w:hAnsi="Lucida Console"/>
+          <w:sz w:val="24"/>
+          <w:szCs w:val="24"/>
+        </w:rPr>
+        <w:fldChar w:fldCharType="begin"/>
+      </w:r>
+      <w:r>
+        <w:rPr>
+          <w:rFonts w:ascii="Lucida Console" w:hAnsi="Lucida Console"/>
+          <w:sz w:val="24"/>
+          <w:szCs w:val="24"/>
+        </w:rPr>
+        <w:instrText xml:space="preserve"> REF _Ref500230507 \h </w:instrText>
+      </w:r>
+      <w:r>
+        <w:rPr>
+          <w:rFonts w:ascii="Lucida Console" w:hAnsi="Lucida Console"/>
+          <w:sz w:val="24"/>
+          <w:szCs w:val="24"/>
+        </w:rPr>
+      </w:r>
+      <w:r>
+        <w:rPr>
+          <w:rFonts w:ascii="Lucida Console" w:hAnsi="Lucida Console"/>
+          <w:sz w:val="24"/>
+          <w:szCs w:val="24"/>
+        </w:rPr>
+        <w:fldChar w:fldCharType="separate"/>
       </w:r>
       <w:r>
         <w:rPr>
@@ -2710,7 +3143,140 @@
           <w:szCs w:val="28"/>
           <w:u w:val="single"/>
         </w:rPr>
-        <w:t>5</w:t>
+        <w:t>Tip #3: Starting DICE</w:t>
+      </w:r>
+      <w:r>
+        <w:rPr>
+          <w:rFonts w:ascii="Lucida Console" w:hAnsi="Lucida Console"/>
+          <w:sz w:val="24"/>
+          <w:szCs w:val="24"/>
+        </w:rPr>
+        <w:fldChar w:fldCharType="end"/>
+      </w:r>
+      <w:r>
+        <w:rPr>
+          <w:rFonts w:ascii="Lucida Console" w:hAnsi="Lucida Console"/>
+          <w:sz w:val="24"/>
+          <w:szCs w:val="24"/>
+        </w:rPr>
+        <w:t xml:space="preserve"> for instructions about how to start DICE</w:t>
+      </w:r>
+      <w:r>
+        <w:rPr>
+          <w:rFonts w:ascii="Lucida Console" w:hAnsi="Lucida Console"/>
+          <w:sz w:val="24"/>
+          <w:szCs w:val="24"/>
+        </w:rPr>
+        <w:t>.</w:t>
+      </w:r>
+    </w:p>
+    <w:p>
+      <w:pPr>
+        <w:rPr>
+          <w:rFonts w:ascii="Lucida Console" w:hAnsi="Lucida Console"/>
+          <w:sz w:val="24"/>
+          <w:szCs w:val="24"/>
+        </w:rPr>
+      </w:pPr>
+    </w:p>
+    <w:p>
+      <w:pPr>
+        <w:rPr>
+          <w:rFonts w:ascii="Lucida Console" w:hAnsi="Lucida Console"/>
+          <w:sz w:val="24"/>
+          <w:szCs w:val="24"/>
+        </w:rPr>
+      </w:pPr>
+      <w:r>
+        <w:rPr>
+          <w:rFonts w:ascii="Lucida Console" w:hAnsi="Lucida Console"/>
+          <w:b/>
+          <w:sz w:val="24"/>
+          <w:szCs w:val="24"/>
+        </w:rPr>
+        <w:t>Q</w:t>
+      </w:r>
+      <w:r>
+        <w:rPr>
+          <w:rFonts w:ascii="Lucida Console" w:hAnsi="Lucida Console"/>
+          <w:sz w:val="24"/>
+          <w:szCs w:val="24"/>
+        </w:rPr>
+        <w:t>:</w:t>
+      </w:r>
+      <w:r>
+        <w:rPr>
+          <w:rFonts w:ascii="Lucida Console" w:hAnsi="Lucida Console"/>
+          <w:sz w:val="24"/>
+          <w:szCs w:val="24"/>
+        </w:rPr>
+        <w:t xml:space="preserve"> </w:t>
+      </w:r>
+      <w:r>
+        <w:rPr>
+          <w:rFonts w:ascii="Lucida Console" w:hAnsi="Lucida Console"/>
+          <w:i/>
+          <w:sz w:val="24"/>
+          <w:szCs w:val="24"/>
+        </w:rPr>
+        <w:t>DICE is executing HPC DME API tests as expected, but the tests are failing due to the HPC DME API server denying access (HTTP status 401/Unauthorized).</w:t>
+      </w:r>
+    </w:p>
+    <w:p>
+      <w:pPr>
+        <w:rPr>
+          <w:rFonts w:ascii="Lucida Console" w:hAnsi="Lucida Console"/>
+          <w:sz w:val="24"/>
+          <w:szCs w:val="24"/>
+        </w:rPr>
+      </w:pPr>
+      <w:r>
+        <w:rPr>
+          <w:rFonts w:ascii="Lucida Console" w:hAnsi="Lucida Console"/>
+          <w:b/>
+          <w:sz w:val="24"/>
+          <w:szCs w:val="24"/>
+        </w:rPr>
+        <w:t>A</w:t>
+      </w:r>
+      <w:r>
+        <w:rPr>
+          <w:rFonts w:ascii="Lucida Console" w:hAnsi="Lucida Console"/>
+          <w:sz w:val="24"/>
+          <w:szCs w:val="24"/>
+        </w:rPr>
+        <w:t xml:space="preserve">: Generate a HPC DME API authentication token following </w:t>
+      </w:r>
+      <w:r>
+        <w:rPr>
+          <w:rFonts w:ascii="Lucida Console" w:hAnsi="Lucida Console"/>
+          <w:sz w:val="24"/>
+          <w:szCs w:val="24"/>
+        </w:rPr>
+        <w:fldChar w:fldCharType="begin"/>
+      </w:r>
+      <w:r>
+        <w:rPr>
+          <w:rFonts w:ascii="Lucida Console" w:hAnsi="Lucida Console"/>
+          <w:sz w:val="24"/>
+          <w:szCs w:val="24"/>
+        </w:rPr>
+        <w:instrText xml:space="preserve"> REF _Ref500230846 \h </w:instrText>
+      </w:r>
+      <w:r>
+        <w:rPr>
+          <w:rFonts w:ascii="Lucida Console" w:hAnsi="Lucida Console"/>
+          <w:sz w:val="24"/>
+          <w:szCs w:val="24"/>
+        </w:rPr>
+      </w:r>
+      <w:r>
+        <w:rPr>
+          <w:rFonts w:ascii="Lucida Console" w:hAnsi="Lucida Console"/>
+          <w:sz w:val="24"/>
+          <w:szCs w:val="24"/>
+        </w:rPr>
+        <w:fldChar w:fldCharType="separate"/>
       </w:r>
       <w:r>
         <w:rPr>
@@ -2720,7 +3286,523 @@
           <w:szCs w:val="28"/>
           <w:u w:val="single"/>
         </w:rPr>
+        <w:t>Tip #5: Generating authentication token before running HPC DME tests</w:t>
+      </w:r>
+      <w:r>
+        <w:rPr>
+          <w:rFonts w:ascii="Lucida Console" w:hAnsi="Lucida Console"/>
+          <w:sz w:val="24"/>
+          <w:szCs w:val="24"/>
+        </w:rPr>
+        <w:fldChar w:fldCharType="end"/>
+      </w:r>
+      <w:r>
+        <w:rPr>
+          <w:rFonts w:ascii="Lucida Console" w:hAnsi="Lucida Console"/>
+          <w:sz w:val="24"/>
+          <w:szCs w:val="24"/>
+        </w:rPr>
+        <w:t>, and then retry the tests.  This should solve your problem.</w:t>
+      </w:r>
+    </w:p>
+    <w:p>
+      <w:pPr>
+        <w:rPr>
+          <w:rFonts w:ascii="Lucida Console" w:hAnsi="Lucida Console"/>
+          <w:sz w:val="24"/>
+          <w:szCs w:val="24"/>
+        </w:rPr>
+      </w:pPr>
+    </w:p>
+    <w:p>
+      <w:pPr>
+        <w:rPr>
+          <w:rFonts w:ascii="Lucida Console" w:hAnsi="Lucida Console"/>
+          <w:sz w:val="24"/>
+          <w:szCs w:val="24"/>
+        </w:rPr>
+      </w:pPr>
+      <w:r>
+        <w:rPr>
+          <w:rFonts w:ascii="Lucida Console" w:hAnsi="Lucida Console"/>
+          <w:b/>
+          <w:sz w:val="24"/>
+          <w:szCs w:val="24"/>
+        </w:rPr>
+        <w:t>Q</w:t>
+      </w:r>
+      <w:r>
+        <w:rPr>
+          <w:rFonts w:ascii="Lucida Console" w:hAnsi="Lucida Console"/>
+          <w:sz w:val="24"/>
+          <w:szCs w:val="24"/>
+        </w:rPr>
         <w:t xml:space="preserve">: </w:t>
+      </w:r>
+      <w:r>
+        <w:rPr>
+          <w:rFonts w:ascii="Lucida Console" w:hAnsi="Lucida Console"/>
+          <w:i/>
+          <w:sz w:val="24"/>
+          <w:szCs w:val="24"/>
+        </w:rPr>
+        <w:t>I am having trouble running DICE tests on Windows using Cygwin.  The tests produce numerous error messages.</w:t>
+      </w:r>
+    </w:p>
+    <w:p>
+      <w:pPr>
+        <w:rPr>
+          <w:rFonts w:ascii="Lucida Console" w:hAnsi="Lucida Console"/>
+          <w:sz w:val="24"/>
+          <w:szCs w:val="24"/>
+        </w:rPr>
+      </w:pPr>
+      <w:r>
+        <w:rPr>
+          <w:rFonts w:ascii="Lucida Console" w:hAnsi="Lucida Console"/>
+          <w:b/>
+          <w:sz w:val="24"/>
+          <w:szCs w:val="24"/>
+        </w:rPr>
+        <w:t>A:</w:t>
+      </w:r>
+      <w:r>
+        <w:rPr>
+          <w:rFonts w:ascii="Lucida Console" w:hAnsi="Lucida Console"/>
+          <w:sz w:val="24"/>
+          <w:szCs w:val="24"/>
+        </w:rPr>
+        <w:t xml:space="preserve"> It is </w:t>
+      </w:r>
+      <w:r>
+        <w:rPr>
+          <w:rFonts w:ascii="Lucida Console" w:hAnsi="Lucida Console"/>
+          <w:b/>
+          <w:sz w:val="24"/>
+          <w:szCs w:val="24"/>
+        </w:rPr>
+        <w:t>strongly</w:t>
+      </w:r>
+      <w:r>
+        <w:rPr>
+          <w:rFonts w:ascii="Lucida Console" w:hAnsi="Lucida Console"/>
+          <w:sz w:val="24"/>
+          <w:szCs w:val="24"/>
+        </w:rPr>
+        <w:t xml:space="preserve"> recommended to run DICE on a system having a Bash shell environment.  That said, you are probably running into a problem with line-ending character differences between Windows and Linux/Unix/Mac.  You may need to convert </w:t>
+      </w:r>
+      <w:r>
+        <w:rPr>
+          <w:rFonts w:ascii="Lucida Console" w:hAnsi="Lucida Console"/>
+          <w:b/>
+          <w:sz w:val="24"/>
+          <w:szCs w:val="24"/>
+        </w:rPr>
+        <w:t>every</w:t>
+      </w:r>
+      <w:r>
+        <w:rPr>
+          <w:rFonts w:ascii="Lucida Console" w:hAnsi="Lucida Console"/>
+          <w:sz w:val="24"/>
+          <w:szCs w:val="24"/>
+        </w:rPr>
+        <w:t xml:space="preserve"> end-of-line occurrence in </w:t>
+      </w:r>
+      <w:r>
+        <w:rPr>
+          <w:rFonts w:ascii="Lucida Console" w:hAnsi="Lucida Console"/>
+          <w:b/>
+          <w:sz w:val="24"/>
+          <w:szCs w:val="24"/>
+        </w:rPr>
+        <w:t>every</w:t>
+      </w:r>
+      <w:r>
+        <w:rPr>
+          <w:rFonts w:ascii="Lucida Console" w:hAnsi="Lucida Console"/>
+          <w:sz w:val="24"/>
+          <w:szCs w:val="24"/>
+        </w:rPr>
+        <w:t xml:space="preserve"> </w:t>
+      </w:r>
+      <w:r>
+        <w:rPr>
+          <w:rFonts w:ascii="Lucida Console" w:hAnsi="Lucida Console"/>
+          <w:sz w:val="24"/>
+          <w:szCs w:val="24"/>
+        </w:rPr>
+        <w:t>applicable</w:t>
+      </w:r>
+      <w:r>
+        <w:rPr>
+          <w:rFonts w:ascii="Lucida Console" w:hAnsi="Lucida Console"/>
+          <w:sz w:val="24"/>
+          <w:szCs w:val="24"/>
+        </w:rPr>
+        <w:t xml:space="preserve"> DICE testing file from CRLF to LF.  You could run commands in Cygwin similar to the following to do such conversion.</w:t>
+      </w:r>
+    </w:p>
+    <w:p>
+      <w:pPr>
+        <w:ind w:firstLine="720"/>
+        <w:rPr>
+          <w:rFonts w:ascii="Lucida Console" w:hAnsi="Lucida Console"/>
+          <w:sz w:val="20"/>
+          <w:szCs w:val="20"/>
+        </w:rPr>
+      </w:pPr>
+      <w:r>
+        <w:rPr>
+          <w:rFonts w:ascii="Lucida Console" w:hAnsi="Lucida Console"/>
+          <w:sz w:val="20"/>
+          <w:szCs w:val="20"/>
+        </w:rPr>
+        <w:t>[prompt]</w:t>
+      </w:r>
+      <w:r>
+        <w:rPr>
+          <w:rFonts w:ascii="Lucida Console" w:hAnsi="Lucida Console"/>
+          <w:sz w:val="20"/>
+          <w:szCs w:val="20"/>
+        </w:rPr>
+        <w:t>$</w:t>
+      </w:r>
+      <w:r>
+        <w:rPr>
+          <w:rFonts w:ascii="Lucida Console" w:hAnsi="Lucida Console"/>
+          <w:sz w:val="20"/>
+          <w:szCs w:val="20"/>
+        </w:rPr>
+        <w:t xml:space="preserve"> cd &lt;DICE test</w:t>
+      </w:r>
+      <w:r>
+        <w:rPr>
+          <w:rFonts w:ascii="Lucida Console" w:hAnsi="Lucida Console"/>
+          <w:sz w:val="20"/>
+          <w:szCs w:val="20"/>
+        </w:rPr>
+        <w:t>s</w:t>
+      </w:r>
+      <w:r>
+        <w:rPr>
+          <w:rFonts w:ascii="Lucida Console" w:hAnsi="Lucida Console"/>
+          <w:sz w:val="20"/>
+          <w:szCs w:val="20"/>
+        </w:rPr>
+        <w:t xml:space="preserve"> dir&gt;</w:t>
+      </w:r>
+    </w:p>
+    <w:p>
+      <w:pPr>
+        <w:ind w:firstLine="720"/>
+        <w:rPr>
+          <w:rFonts w:ascii="Lucida Console" w:hAnsi="Lucida Console"/>
+          <w:sz w:val="20"/>
+          <w:szCs w:val="20"/>
+        </w:rPr>
+      </w:pPr>
+      <w:r>
+        <w:rPr>
+          <w:rFonts w:ascii="Lucida Console" w:hAnsi="Lucida Console"/>
+          <w:sz w:val="20"/>
+          <w:szCs w:val="20"/>
+        </w:rPr>
+        <w:t>[prompt]</w:t>
+      </w:r>
+      <w:r>
+        <w:rPr>
+          <w:rFonts w:ascii="Lucida Console" w:hAnsi="Lucida Console"/>
+          <w:sz w:val="20"/>
+          <w:szCs w:val="20"/>
+        </w:rPr>
+        <w:t>$</w:t>
+      </w:r>
+      <w:r>
+        <w:rPr>
+          <w:rFonts w:ascii="Lucida Console" w:hAnsi="Lucida Console"/>
+          <w:sz w:val="20"/>
+          <w:szCs w:val="20"/>
+        </w:rPr>
+        <w:t xml:space="preserve"> find -type f -exec dos2Unix </w:t>
+      </w:r>
+      <w:r>
+        <w:rPr>
+          <w:rFonts w:ascii="Lucida Console" w:hAnsi="Lucida Console"/>
+          <w:sz w:val="20"/>
+          <w:szCs w:val="20"/>
+        </w:rPr>
+        <w:t>{} \;</w:t>
+      </w:r>
+    </w:p>
+    <w:p>
+      <w:pPr>
+        <w:rPr>
+          <w:rFonts w:ascii="Lucida Console" w:hAnsi="Lucida Console"/>
+          <w:sz w:val="24"/>
+          <w:szCs w:val="24"/>
+        </w:rPr>
+      </w:pPr>
+      <w:r>
+        <w:rPr>
+          <w:rFonts w:ascii="Lucida Console" w:hAnsi="Lucida Console"/>
+          <w:sz w:val="24"/>
+          <w:szCs w:val="24"/>
+        </w:rPr>
+        <w:t xml:space="preserve">Note that in the above, the </w:t>
+      </w:r>
+      <w:r>
+        <w:rPr>
+          <w:rFonts w:ascii="Lucida Console" w:hAnsi="Lucida Console"/>
+          <w:sz w:val="20"/>
+          <w:szCs w:val="20"/>
+        </w:rPr>
+        <w:t>find</w:t>
+      </w:r>
+      <w:r>
+        <w:rPr>
+          <w:rFonts w:ascii="Lucida Console" w:hAnsi="Lucida Console"/>
+          <w:sz w:val="24"/>
+          <w:szCs w:val="24"/>
+        </w:rPr>
+        <w:t xml:space="preserve"> command is performing </w:t>
+      </w:r>
+      <w:r>
+        <w:rPr>
+          <w:rFonts w:ascii="Lucida Console" w:hAnsi="Lucida Console"/>
+          <w:sz w:val="20"/>
+          <w:szCs w:val="20"/>
+        </w:rPr>
+        <w:t>dos2Unix</w:t>
+      </w:r>
+      <w:r>
+        <w:rPr>
+          <w:rFonts w:ascii="Lucida Console" w:hAnsi="Lucida Console"/>
+          <w:sz w:val="24"/>
+          <w:szCs w:val="24"/>
+        </w:rPr>
+        <w:t xml:space="preserve"> on every file in the </w:t>
+      </w:r>
+      <w:r>
+        <w:rPr>
+          <w:rFonts w:ascii="Lucida Console" w:hAnsi="Lucida Console"/>
+          <w:sz w:val="20"/>
+          <w:szCs w:val="20"/>
+        </w:rPr>
+        <w:t>&lt;DICE tests dir&gt;</w:t>
+      </w:r>
+      <w:r>
+        <w:rPr>
+          <w:rFonts w:ascii="Lucida Console" w:hAnsi="Lucida Console"/>
+          <w:sz w:val="24"/>
+          <w:szCs w:val="24"/>
+        </w:rPr>
+        <w:t xml:space="preserve"> directory</w:t>
+      </w:r>
+      <w:r>
+        <w:rPr>
+          <w:rFonts w:ascii="Lucida Console" w:hAnsi="Lucida Console"/>
+          <w:sz w:val="24"/>
+          <w:szCs w:val="24"/>
+        </w:rPr>
+        <w:t>’s directory tree</w:t>
+      </w:r>
+      <w:r>
+        <w:rPr>
+          <w:rFonts w:ascii="Lucida Console" w:hAnsi="Lucida Console"/>
+          <w:sz w:val="24"/>
+          <w:szCs w:val="24"/>
+        </w:rPr>
+        <w:t>.  For more information about these commands, refer to their man pages.</w:t>
+      </w:r>
+    </w:p>
+    <w:p>
+      <w:pPr>
+        <w:rPr>
+          <w:rFonts w:ascii="Lucida Console" w:hAnsi="Lucida Console"/>
+          <w:sz w:val="24"/>
+          <w:szCs w:val="24"/>
+        </w:rPr>
+      </w:pPr>
+    </w:p>
+    <w:p>
+      <w:pPr>
+        <w:rPr>
+          <w:rFonts w:ascii="Lucida Console" w:hAnsi="Lucida Console"/>
+          <w:sz w:val="24"/>
+          <w:szCs w:val="24"/>
+        </w:rPr>
+      </w:pPr>
+      <w:r>
+        <w:rPr>
+          <w:rFonts w:ascii="Lucida Console" w:hAnsi="Lucida Console"/>
+          <w:b/>
+          <w:sz w:val="24"/>
+          <w:szCs w:val="24"/>
+        </w:rPr>
+        <w:t>Q</w:t>
+      </w:r>
+      <w:r>
+        <w:rPr>
+          <w:rFonts w:ascii="Lucida Console" w:hAnsi="Lucida Console"/>
+          <w:sz w:val="24"/>
+          <w:szCs w:val="24"/>
+        </w:rPr>
+        <w:t xml:space="preserve">: </w:t>
+      </w:r>
+      <w:r>
+        <w:rPr>
+          <w:rFonts w:ascii="Lucida Console" w:hAnsi="Lucida Console"/>
+          <w:i/>
+          <w:sz w:val="24"/>
+          <w:szCs w:val="24"/>
+        </w:rPr>
+        <w:t xml:space="preserve">I am </w:t>
+      </w:r>
+      <w:r>
+        <w:rPr>
+          <w:rFonts w:ascii="Lucida Console" w:hAnsi="Lucida Console"/>
+          <w:i/>
+          <w:sz w:val="24"/>
+          <w:szCs w:val="24"/>
+        </w:rPr>
+        <w:t>encounteri</w:t>
+      </w:r>
+      <w:r>
+        <w:rPr>
+          <w:rFonts w:ascii="Lucida Console" w:hAnsi="Lucida Console"/>
+          <w:i/>
+          <w:sz w:val="24"/>
+          <w:szCs w:val="24"/>
+        </w:rPr>
+        <w:t xml:space="preserve">ng </w:t>
+      </w:r>
+      <w:r>
+        <w:rPr>
+          <w:rFonts w:ascii="Lucida Console" w:hAnsi="Lucida Console"/>
+          <w:i/>
+          <w:sz w:val="24"/>
+          <w:szCs w:val="24"/>
+        </w:rPr>
+        <w:t>errors while</w:t>
+      </w:r>
+      <w:r>
+        <w:rPr>
+          <w:rFonts w:ascii="Lucida Console" w:hAnsi="Lucida Console"/>
+          <w:i/>
+          <w:sz w:val="24"/>
+          <w:szCs w:val="24"/>
+        </w:rPr>
+        <w:t xml:space="preserve"> running DICE tests</w:t>
+      </w:r>
+      <w:r>
+        <w:rPr>
+          <w:rFonts w:ascii="Lucida Console" w:hAnsi="Lucida Console"/>
+          <w:i/>
+          <w:sz w:val="24"/>
+          <w:szCs w:val="24"/>
+        </w:rPr>
+        <w:t>, and the errors</w:t>
+      </w:r>
+      <w:r>
+        <w:rPr>
+          <w:rFonts w:ascii="Lucida Console" w:hAnsi="Lucida Console"/>
+          <w:i/>
+          <w:sz w:val="24"/>
+          <w:szCs w:val="24"/>
+        </w:rPr>
+        <w:t xml:space="preserve"> </w:t>
+      </w:r>
+      <w:r>
+        <w:rPr>
+          <w:rFonts w:ascii="Lucida Console" w:hAnsi="Lucida Console"/>
+          <w:i/>
+          <w:sz w:val="24"/>
+          <w:szCs w:val="24"/>
+        </w:rPr>
+        <w:t>have something to do with lack of access to Globus</w:t>
+      </w:r>
+      <w:r>
+        <w:rPr>
+          <w:rFonts w:ascii="Lucida Console" w:hAnsi="Lucida Console"/>
+          <w:i/>
+          <w:sz w:val="24"/>
+          <w:szCs w:val="24"/>
+        </w:rPr>
+        <w:t>.</w:t>
+      </w:r>
+      <w:r>
+        <w:rPr>
+          <w:rFonts w:ascii="Lucida Console" w:hAnsi="Lucida Console"/>
+          <w:i/>
+          <w:sz w:val="24"/>
+          <w:szCs w:val="24"/>
+        </w:rPr>
+        <w:t xml:space="preserve">  What should I do?</w:t>
+      </w:r>
+    </w:p>
+    <w:p>
+      <w:pPr>
+        <w:rPr>
+          <w:rFonts w:ascii="Lucida Console" w:hAnsi="Lucida Console"/>
+          <w:sz w:val="24"/>
+          <w:szCs w:val="24"/>
+        </w:rPr>
+      </w:pPr>
+      <w:r>
+        <w:rPr>
+          <w:rFonts w:ascii="Lucida Console" w:hAnsi="Lucida Console"/>
+          <w:b/>
+          <w:sz w:val="24"/>
+          <w:szCs w:val="24"/>
+        </w:rPr>
+        <w:t>A:</w:t>
+      </w:r>
+      <w:r>
+        <w:rPr>
+          <w:rFonts w:ascii="Lucida Console" w:hAnsi="Lucida Console"/>
+          <w:sz w:val="24"/>
+          <w:szCs w:val="24"/>
+        </w:rPr>
+        <w:t xml:space="preserve"> </w:t>
+      </w:r>
+      <w:r>
+        <w:rPr>
+          <w:rFonts w:ascii="Lucida Console" w:hAnsi="Lucida Console"/>
+          <w:sz w:val="24"/>
+          <w:szCs w:val="24"/>
+        </w:rPr>
+        <w:t>You need to make sure that prior to running the tests that exercise HPC DME API services that utilize Globus, you make the Globus CLI start an authenticated session with Globus.  Refer to [</w:t>
+      </w:r>
+      <w:r>
+        <w:rPr>
+          <w:rFonts w:ascii="Lucida Console" w:hAnsi="Lucida Console"/>
+          <w:sz w:val="24"/>
+          <w:szCs w:val="24"/>
+        </w:rPr>
+        <w:fldChar w:fldCharType="begin"/>
+      </w:r>
+      <w:r>
+        <w:rPr>
+          <w:rFonts w:ascii="Lucida Console" w:hAnsi="Lucida Console"/>
+          <w:sz w:val="24"/>
+          <w:szCs w:val="24"/>
+        </w:rPr>
+        <w:instrText xml:space="preserve"> REF _Ref500326980 \h </w:instrText>
+      </w:r>
+      <w:r>
+        <w:rPr>
+          <w:rFonts w:ascii="Lucida Console" w:hAnsi="Lucida Console"/>
+          <w:sz w:val="24"/>
+          <w:szCs w:val="24"/>
+        </w:rPr>
+      </w:r>
+      <w:r>
+        <w:rPr>
+          <w:rFonts w:ascii="Lucida Console" w:hAnsi="Lucida Console"/>
+          <w:sz w:val="24"/>
+          <w:szCs w:val="24"/>
+        </w:rPr>
+        <w:fldChar w:fldCharType="separate"/>
       </w:r>
       <w:r>
         <w:rPr>
@@ -2730,7 +3812,58 @@
           <w:szCs w:val="28"/>
           <w:u w:val="single"/>
         </w:rPr>
-        <w:t>Generating authentication token before running HPC DME tests</w:t>
+        <w:t>Tip #</w:t>
+      </w:r>
+      <w:r>
+        <w:rPr>
+          <w:rFonts w:ascii="Lucida Console" w:hAnsi="Lucida Console"/>
+          <w:b/>
+          <w:sz w:val="28"/>
+          <w:szCs w:val="28"/>
+          <w:u w:val="single"/>
+        </w:rPr>
+        <w:t>6</w:t>
+      </w:r>
+      <w:r>
+        <w:rPr>
+          <w:rFonts w:ascii="Lucida Console" w:hAnsi="Lucida Console"/>
+          <w:b/>
+          <w:sz w:val="28"/>
+          <w:szCs w:val="28"/>
+          <w:u w:val="single"/>
+        </w:rPr>
+        <w:t xml:space="preserve">: </w:t>
+      </w:r>
+      <w:r>
+        <w:rPr>
+          <w:rFonts w:ascii="Lucida Console" w:hAnsi="Lucida Console"/>
+          <w:b/>
+          <w:sz w:val="28"/>
+          <w:szCs w:val="28"/>
+          <w:u w:val="single"/>
+        </w:rPr>
+        <w:t xml:space="preserve">Logging into Globus thru its CLI before </w:t>
+      </w:r>
+      <w:r>
+        <w:rPr>
+          <w:rFonts w:ascii="Lucida Console" w:hAnsi="Lucida Console"/>
+          <w:b/>
+          <w:sz w:val="28"/>
+          <w:szCs w:val="28"/>
+          <w:u w:val="single"/>
+        </w:rPr>
+        <w:lastRenderedPageBreak/>
+        <w:t>testing Globus</w:t>
+      </w:r>
+      <w:r>
+        <w:rPr>
+          <w:rFonts w:ascii="Lucida Console" w:hAnsi="Lucida Console"/>
+          <w:b/>
+          <w:sz w:val="28"/>
+          <w:szCs w:val="28"/>
+          <w:u w:val="single"/>
+        </w:rPr>
+        <w:t>-related services</w:t>
       </w:r>
       <w:r>
         <w:rPr>
@@ -2746,373 +3879,7 @@
           <w:sz w:val="24"/>
           <w:szCs w:val="24"/>
         </w:rPr>
-        <w:t>, and then retry the tests.  This should solve your problem.</w:t>
-      </w:r>
-    </w:p>
-    <w:p>
-      <w:pPr>
-        <w:rPr>
-          <w:rFonts w:ascii="Lucida Console" w:hAnsi="Lucida Console"/>
-          <w:sz w:val="24"/>
-          <w:szCs w:val="24"/>
-        </w:rPr>
-      </w:pPr>
-    </w:p>
-    <w:p>
-      <w:pPr>
-        <w:rPr>
-          <w:rFonts w:ascii="Lucida Console" w:hAnsi="Lucida Console"/>
-          <w:sz w:val="24"/>
-          <w:szCs w:val="24"/>
-        </w:rPr>
-      </w:pPr>
-      <w:r>
-        <w:rPr>
-          <w:rFonts w:ascii="Lucida Console" w:hAnsi="Lucida Console"/>
-          <w:b/>
-          <w:sz w:val="24"/>
-          <w:szCs w:val="24"/>
-        </w:rPr>
-        <w:t>Q</w:t>
-      </w:r>
-      <w:r>
-        <w:rPr>
-          <w:rFonts w:ascii="Lucida Console" w:hAnsi="Lucida Console"/>
-          <w:sz w:val="24"/>
-          <w:szCs w:val="24"/>
-        </w:rPr>
-        <w:t xml:space="preserve">: </w:t>
-      </w:r>
-      <w:r>
-        <w:rPr>
-          <w:rFonts w:ascii="Lucida Console" w:hAnsi="Lucida Console"/>
-          <w:i/>
-          <w:sz w:val="24"/>
-          <w:szCs w:val="24"/>
-        </w:rPr>
-        <w:t>I am having trouble running DICE tests on Windows using Cygwin.  The tests produce numerous error messages.</w:t>
-      </w:r>
-    </w:p>
-    <w:p>
-      <w:pPr>
-        <w:rPr>
-          <w:rFonts w:ascii="Lucida Console" w:hAnsi="Lucida Console"/>
-          <w:sz w:val="24"/>
-          <w:szCs w:val="24"/>
-        </w:rPr>
-      </w:pPr>
-      <w:r>
-        <w:rPr>
-          <w:rFonts w:ascii="Lucida Console" w:hAnsi="Lucida Console"/>
-          <w:b/>
-          <w:sz w:val="24"/>
-          <w:szCs w:val="24"/>
-        </w:rPr>
-        <w:t>A:</w:t>
-      </w:r>
-      <w:r>
-        <w:rPr>
-          <w:rFonts w:ascii="Lucida Console" w:hAnsi="Lucida Console"/>
-          <w:sz w:val="24"/>
-          <w:szCs w:val="24"/>
-        </w:rPr>
-        <w:t xml:space="preserve"> It is </w:t>
-      </w:r>
-      <w:r>
-        <w:rPr>
-          <w:rFonts w:ascii="Lucida Console" w:hAnsi="Lucida Console"/>
-          <w:b/>
-          <w:sz w:val="24"/>
-          <w:szCs w:val="24"/>
-        </w:rPr>
-        <w:t>strongly</w:t>
-      </w:r>
-      <w:r>
-        <w:rPr>
-          <w:rFonts w:ascii="Lucida Console" w:hAnsi="Lucida Console"/>
-          <w:sz w:val="24"/>
-          <w:szCs w:val="24"/>
-        </w:rPr>
-        <w:t xml:space="preserve"> recommended to run DICE on a system having a Bash shell environment.  That said, you are probably running into a problem with line-ending character differences between Windows and Linux/Unix/Mac.  You may need to convert </w:t>
-      </w:r>
-      <w:r>
-        <w:rPr>
-          <w:rFonts w:ascii="Lucida Console" w:hAnsi="Lucida Console"/>
-          <w:b/>
-          <w:sz w:val="24"/>
-          <w:szCs w:val="24"/>
-        </w:rPr>
-        <w:t>every</w:t>
-      </w:r>
-      <w:r>
-        <w:rPr>
-          <w:rFonts w:ascii="Lucida Console" w:hAnsi="Lucida Console"/>
-          <w:sz w:val="24"/>
-          <w:szCs w:val="24"/>
-        </w:rPr>
-        <w:t xml:space="preserve"> end-of-line occurrence in </w:t>
-      </w:r>
-      <w:r>
-        <w:rPr>
-          <w:rFonts w:ascii="Lucida Console" w:hAnsi="Lucida Console"/>
-          <w:b/>
-          <w:sz w:val="24"/>
-          <w:szCs w:val="24"/>
-        </w:rPr>
-        <w:t>every</w:t>
-      </w:r>
-      <w:r>
-        <w:rPr>
-          <w:rFonts w:ascii="Lucida Console" w:hAnsi="Lucida Console"/>
-          <w:sz w:val="24"/>
-          <w:szCs w:val="24"/>
-        </w:rPr>
-        <w:t xml:space="preserve"> </w:t>
-      </w:r>
-      <w:r>
-        <w:rPr>
-          <w:rFonts w:ascii="Lucida Console" w:hAnsi="Lucida Console"/>
-          <w:sz w:val="24"/>
-          <w:szCs w:val="24"/>
-        </w:rPr>
-        <w:t>applicable</w:t>
-      </w:r>
-      <w:r>
-        <w:rPr>
-          <w:rFonts w:ascii="Lucida Console" w:hAnsi="Lucida Console"/>
-          <w:sz w:val="24"/>
-          <w:szCs w:val="24"/>
-        </w:rPr>
-        <w:t xml:space="preserve"> DICE testing file from CRLF to LF.  You could run commands in Cygwin similar to the following to do such conversion.</w:t>
-      </w:r>
-    </w:p>
-    <w:p>
-      <w:pPr>
-        <w:ind w:firstLine="720"/>
-        <w:rPr>
-          <w:rFonts w:ascii="Lucida Console" w:hAnsi="Lucida Console"/>
-          <w:sz w:val="20"/>
-          <w:szCs w:val="20"/>
-        </w:rPr>
-      </w:pPr>
-      <w:r>
-        <w:rPr>
-          <w:rFonts w:ascii="Lucida Console" w:hAnsi="Lucida Console"/>
-          <w:sz w:val="20"/>
-          <w:szCs w:val="20"/>
-        </w:rPr>
-        <w:t>[prompt]</w:t>
-      </w:r>
-      <w:r>
-        <w:rPr>
-          <w:rFonts w:ascii="Lucida Console" w:hAnsi="Lucida Console"/>
-          <w:sz w:val="20"/>
-          <w:szCs w:val="20"/>
-        </w:rPr>
-        <w:t>$</w:t>
-      </w:r>
-      <w:r>
-        <w:rPr>
-          <w:rFonts w:ascii="Lucida Console" w:hAnsi="Lucida Console"/>
-          <w:sz w:val="20"/>
-          <w:szCs w:val="20"/>
-        </w:rPr>
-        <w:t xml:space="preserve"> </w:t>
-      </w:r>
-      <w:r>
-        <w:rPr>
-          <w:rFonts w:ascii="Lucida Console" w:hAnsi="Lucida Console"/>
-          <w:sz w:val="20"/>
-          <w:szCs w:val="20"/>
-        </w:rPr>
-        <w:t>cd &lt;DICE test</w:t>
-      </w:r>
-      <w:r>
-        <w:rPr>
-          <w:rFonts w:ascii="Lucida Console" w:hAnsi="Lucida Console"/>
-          <w:sz w:val="20"/>
-          <w:szCs w:val="20"/>
-        </w:rPr>
-        <w:t>s</w:t>
-      </w:r>
-      <w:r>
-        <w:rPr>
-          <w:rFonts w:ascii="Lucida Console" w:hAnsi="Lucida Console"/>
-          <w:sz w:val="20"/>
-          <w:szCs w:val="20"/>
-        </w:rPr>
-        <w:t xml:space="preserve"> dir&gt;</w:t>
-      </w:r>
-    </w:p>
-    <w:p>
-      <w:pPr>
-        <w:ind w:firstLine="720"/>
-        <w:rPr>
-          <w:rFonts w:ascii="Lucida Console" w:hAnsi="Lucida Console"/>
-          <w:sz w:val="20"/>
-          <w:szCs w:val="20"/>
-        </w:rPr>
-      </w:pPr>
-      <w:r>
-        <w:rPr>
-          <w:rFonts w:ascii="Lucida Console" w:hAnsi="Lucida Console"/>
-          <w:sz w:val="20"/>
-          <w:szCs w:val="20"/>
-        </w:rPr>
-        <w:t>[prompt]</w:t>
-      </w:r>
-      <w:r>
-        <w:rPr>
-          <w:rFonts w:ascii="Lucida Console" w:hAnsi="Lucida Console"/>
-          <w:sz w:val="20"/>
-          <w:szCs w:val="20"/>
-        </w:rPr>
-        <w:t>$</w:t>
-      </w:r>
-      <w:r>
-        <w:rPr>
-          <w:rFonts w:ascii="Lucida Console" w:hAnsi="Lucida Console"/>
-          <w:sz w:val="20"/>
-          <w:szCs w:val="20"/>
-        </w:rPr>
-        <w:t xml:space="preserve"> </w:t>
-      </w:r>
-      <w:r>
-        <w:rPr>
-          <w:rFonts w:ascii="Lucida Console" w:hAnsi="Lucida Console"/>
-          <w:sz w:val="20"/>
-          <w:szCs w:val="20"/>
-        </w:rPr>
-        <w:t xml:space="preserve">find -type f -exec </w:t>
-      </w:r>
-      <w:r>
-        <w:rPr>
-          <w:rFonts w:ascii="Lucida Console" w:hAnsi="Lucida Console"/>
-          <w:sz w:val="20"/>
-          <w:szCs w:val="20"/>
-        </w:rPr>
-        <w:t>d</w:t>
-      </w:r>
-      <w:r>
-        <w:rPr>
-          <w:rFonts w:ascii="Lucida Console" w:hAnsi="Lucida Console"/>
-          <w:sz w:val="20"/>
-          <w:szCs w:val="20"/>
-        </w:rPr>
-        <w:t>os2Unix</w:t>
-      </w:r>
-      <w:r>
-        <w:rPr>
-          <w:rFonts w:ascii="Lucida Console" w:hAnsi="Lucida Console"/>
-          <w:sz w:val="20"/>
-          <w:szCs w:val="20"/>
-        </w:rPr>
-        <w:t xml:space="preserve"> </w:t>
-      </w:r>
-      <w:r>
-        <w:rPr>
-          <w:rFonts w:ascii="Lucida Console" w:hAnsi="Lucida Console"/>
-          <w:sz w:val="20"/>
-          <w:szCs w:val="20"/>
-        </w:rPr>
-        <w:t>{} \;</w:t>
-      </w:r>
-    </w:p>
-    <w:p>
-      <w:pPr>
-        <w:rPr>
-          <w:rFonts w:ascii="Lucida Console" w:hAnsi="Lucida Console"/>
-          <w:sz w:val="24"/>
-          <w:szCs w:val="24"/>
-        </w:rPr>
-      </w:pPr>
-      <w:r>
-        <w:rPr>
-          <w:rFonts w:ascii="Lucida Console" w:hAnsi="Lucida Console"/>
-          <w:sz w:val="24"/>
-          <w:szCs w:val="24"/>
-        </w:rPr>
-        <w:t xml:space="preserve">Note that in the above, the </w:t>
-      </w:r>
-      <w:r>
-        <w:rPr>
-          <w:rFonts w:ascii="Lucida Console" w:hAnsi="Lucida Console"/>
-          <w:sz w:val="20"/>
-          <w:szCs w:val="20"/>
-        </w:rPr>
-        <w:t>find</w:t>
-      </w:r>
-      <w:r>
-        <w:rPr>
-          <w:rFonts w:ascii="Lucida Console" w:hAnsi="Lucida Console"/>
-          <w:sz w:val="24"/>
-          <w:szCs w:val="24"/>
-        </w:rPr>
-        <w:t xml:space="preserve"> command is performing </w:t>
-      </w:r>
-      <w:r>
-        <w:rPr>
-          <w:rFonts w:ascii="Lucida Console" w:hAnsi="Lucida Console"/>
-          <w:sz w:val="20"/>
-          <w:szCs w:val="20"/>
-        </w:rPr>
-        <w:t>dos2Unix</w:t>
-      </w:r>
-      <w:r>
-        <w:rPr>
-          <w:rFonts w:ascii="Lucida Console" w:hAnsi="Lucida Console"/>
-          <w:sz w:val="24"/>
-          <w:szCs w:val="24"/>
-        </w:rPr>
-        <w:t xml:space="preserve"> on every file in the </w:t>
-      </w:r>
-      <w:r>
-        <w:rPr>
-          <w:rFonts w:ascii="Lucida Console" w:hAnsi="Lucida Console"/>
-          <w:sz w:val="20"/>
-          <w:szCs w:val="20"/>
-        </w:rPr>
-        <w:t>&lt;DICE test</w:t>
-      </w:r>
-      <w:r>
-        <w:rPr>
-          <w:rFonts w:ascii="Lucida Console" w:hAnsi="Lucida Console"/>
-          <w:sz w:val="20"/>
-          <w:szCs w:val="20"/>
-        </w:rPr>
-        <w:t>s</w:t>
-      </w:r>
-      <w:r>
-        <w:rPr>
-          <w:rFonts w:ascii="Lucida Console" w:hAnsi="Lucida Console"/>
-          <w:sz w:val="20"/>
-          <w:szCs w:val="20"/>
-        </w:rPr>
-        <w:t xml:space="preserve"> dir&gt;</w:t>
-      </w:r>
-      <w:r>
-        <w:rPr>
-          <w:rFonts w:ascii="Lucida Console" w:hAnsi="Lucida Console"/>
-          <w:sz w:val="24"/>
-          <w:szCs w:val="24"/>
-        </w:rPr>
-        <w:t xml:space="preserve"> directory</w:t>
-      </w:r>
-      <w:r>
-        <w:rPr>
-          <w:rFonts w:ascii="Lucida Console" w:hAnsi="Lucida Console"/>
-          <w:sz w:val="24"/>
-          <w:szCs w:val="24"/>
-        </w:rPr>
-        <w:t>’s directory tree</w:t>
-      </w:r>
-      <w:r>
-        <w:rPr>
-          <w:rFonts w:ascii="Lucida Console" w:hAnsi="Lucida Console"/>
-          <w:sz w:val="24"/>
-          <w:szCs w:val="24"/>
-        </w:rPr>
-        <w:t>.  For more information about these commands, refer to their man pages.</w:t>
+        <w:t>] for instructions about this.</w:t>
       </w:r>
     </w:p>
     <w:p>
@@ -3140,7 +3907,7 @@
           <w:b/>
         </w:rPr>
       </w:pPr>
-      <w:bookmarkStart w:id="10" w:name="_Toc500231813"/>
+      <w:bookmarkStart w:id="12" w:name="_Toc500327010"/>
       <w:r>
         <w:rPr>
           <w:rFonts w:ascii="Lucida Console" w:hAnsi="Lucida Console"/>
@@ -3150,7 +3917,7 @@
         <w:lastRenderedPageBreak/>
         <w:t>Online References</w:t>
       </w:r>
-      <w:bookmarkEnd w:id="10"/>
+      <w:bookmarkEnd w:id="12"/>
     </w:p>
     <w:p>
       <w:pPr>
@@ -3182,7 +3949,7 @@
         </w:rPr>
         <w:t xml:space="preserve">DICE webpage </w:t>
       </w:r>
-      <w:hyperlink r:id="rId10" w:history="1">
+      <w:hyperlink r:id="rId13" w:history="1">
         <w:r>
           <w:rPr>
             <w:rStyle w:val="Hyperlink"/>
@@ -3223,7 +3990,7 @@
           <w:sz w:val="24"/>
         </w:rPr>
       </w:pPr>
-      <w:hyperlink r:id="rId11" w:history="1">
+      <w:hyperlink r:id="rId14" w:history="1">
         <w:r>
           <w:rPr>
             <w:rStyle w:val="Hyperlink"/>
@@ -3284,7 +4051,7 @@
           <w:sz w:val="24"/>
         </w:rPr>
       </w:pPr>
-      <w:hyperlink r:id="rId12" w:history="1">
+      <w:hyperlink r:id="rId15" w:history="1">
         <w:r>
           <w:rPr>
             <w:rStyle w:val="Hyperlink"/>
@@ -3345,7 +4112,7 @@
           <w:sz w:val="24"/>
         </w:rPr>
       </w:pPr>
-      <w:hyperlink r:id="rId13" w:history="1">
+      <w:hyperlink r:id="rId16" w:history="1">
         <w:r>
           <w:rPr>
             <w:rStyle w:val="Hyperlink"/>
@@ -3385,7 +4152,7 @@
       </w:pPr>
     </w:p>
     <w:sectPr>
-      <w:footerReference w:type="default" r:id="rId14"/>
+      <w:footerReference w:type="default" r:id="rId17"/>
       <w:pgSz w:w="12240" w:h="15840"/>
       <w:pgMar w:top="1440" w:right="1440" w:bottom="1440" w:left="1440" w:header="720" w:footer="720" w:gutter="0"/>
       <w:cols w:space="720"/>
@@ -3458,7 +4225,7 @@
         <w:caps/>
         <w:noProof/>
       </w:rPr>
-      <w:t>6</w:t>
+      <w:t>2</w:t>
     </w:r>
     <w:r>
       <w:rPr>

</xml_diff>